<commit_message>
Update Supplementary materials v0b.docx
</commit_message>
<xml_diff>
--- a/docs/protocol/Supplementary materials v0b.docx
+++ b/docs/protocol/Supplementary materials v0b.docx
@@ -3726,7 +3726,15 @@
         <w:t xml:space="preserve"> </w:t>
       </w:r>
       <w:r>
-        <w:t>Power calculation for sample size required to observe a meaningful difference in learning outcomes between groups</w:t>
+        <w:t xml:space="preserve">Power calculation for sample size required to observe a </w:t>
+      </w:r>
+      <w:proofErr w:type="gramStart"/>
+      <w:r>
+        <w:t>0.5 point</w:t>
+      </w:r>
+      <w:proofErr w:type="gramEnd"/>
+      <w:r>
+        <w:t xml:space="preserve"> difference in learning outcomes between groups</w:t>
       </w:r>
       <w:r>
         <w:rPr>
@@ -3736,7 +3744,13 @@
         <w:t xml:space="preserve"> </w:t>
       </w:r>
       <w:r>
-        <w:t xml:space="preserve">(1 point in the assessment </w:t>
+        <w:t>(</w:t>
+      </w:r>
+      <w:r>
+        <w:t>0.5</w:t>
+      </w:r>
+      <w:r>
+        <w:t xml:space="preserve"> point in the assessment </w:t>
       </w:r>
       <w:r>
         <w:rPr>
@@ -3745,7 +3759,13 @@
         <w:t>≈</w:t>
       </w:r>
       <w:r>
-        <w:t xml:space="preserve"> 1 Intended Learning Outcome). * = Estimation of priors from pilot testing (n=6).</w:t>
+        <w:t xml:space="preserve"> 1 Intended Learning Outcome</w:t>
+      </w:r>
+      <w:r>
+        <w:t xml:space="preserve"> for every other participant</w:t>
+      </w:r>
+      <w:r>
+        <w:t>). * = Estimation of priors from pilot testing (n=6).</w:t>
       </w:r>
     </w:p>
     <w:p/>
@@ -9176,13 +9196,7 @@
       </w:pPr>
       <w:r>
         <w:lastRenderedPageBreak/>
-        <w:t xml:space="preserve">ST </w:t>
-      </w:r>
-      <w:r>
-        <w:t>3</w:t>
-      </w:r>
-      <w:r>
-        <w:t xml:space="preserve">. Effects of every intervention </w:t>
+        <w:t xml:space="preserve">ST 3. Effects of every intervention </w:t>
       </w:r>
       <w:r>
         <w:t>on every trait in</w:t>
@@ -22766,7 +22780,6 @@
                 <w:lang w:eastAsia="en-GB"/>
               </w:rPr>
             </w:pPr>
-            <w:proofErr w:type="spellStart"/>
             <w:r>
               <w:rPr>
                 <w:rFonts w:ascii="Calibri" w:eastAsia="Times New Roman" w:hAnsi="Calibri" w:cs="Times New Roman"/>
@@ -22775,7 +22788,6 @@
               </w:rPr>
               <w:t>c.</w:t>
             </w:r>
-            <w:proofErr w:type="spellEnd"/>
             <w:r>
               <w:rPr>
                 <w:rFonts w:ascii="Times New Roman" w:eastAsia="Times New Roman" w:hAnsi="Times New Roman" w:cs="Times New Roman"/>
@@ -23307,7 +23319,6 @@
                 <w:lang w:eastAsia="en-GB"/>
               </w:rPr>
             </w:pPr>
-            <w:proofErr w:type="spellStart"/>
             <w:r>
               <w:rPr>
                 <w:rFonts w:ascii="Calibri" w:eastAsia="Times New Roman" w:hAnsi="Calibri" w:cs="Times New Roman"/>
@@ -23316,7 +23327,6 @@
               </w:rPr>
               <w:t>c.</w:t>
             </w:r>
-            <w:proofErr w:type="spellEnd"/>
             <w:r>
               <w:rPr>
                 <w:rFonts w:ascii="Times New Roman" w:eastAsia="Times New Roman" w:hAnsi="Times New Roman" w:cs="Times New Roman"/>
@@ -23711,7 +23721,6 @@
                 <w:lang w:eastAsia="en-GB"/>
               </w:rPr>
             </w:pPr>
-            <w:proofErr w:type="spellStart"/>
             <w:r>
               <w:rPr>
                 <w:rFonts w:ascii="Calibri" w:eastAsia="Times New Roman" w:hAnsi="Calibri" w:cs="Times New Roman"/>
@@ -23720,7 +23729,6 @@
               </w:rPr>
               <w:t>c.</w:t>
             </w:r>
-            <w:proofErr w:type="spellEnd"/>
             <w:r>
               <w:rPr>
                 <w:rFonts w:ascii="Times New Roman" w:eastAsia="Times New Roman" w:hAnsi="Times New Roman" w:cs="Times New Roman"/>
@@ -25020,7 +25028,6 @@
                 <w:lang w:eastAsia="en-GB"/>
               </w:rPr>
             </w:pPr>
-            <w:proofErr w:type="spellStart"/>
             <w:r>
               <w:rPr>
                 <w:rFonts w:ascii="Calibri" w:eastAsia="Times New Roman" w:hAnsi="Calibri" w:cs="Times New Roman"/>
@@ -25029,7 +25036,6 @@
               </w:rPr>
               <w:t>c.</w:t>
             </w:r>
-            <w:proofErr w:type="spellEnd"/>
             <w:r>
               <w:rPr>
                 <w:rFonts w:ascii="Times New Roman" w:eastAsia="Times New Roman" w:hAnsi="Times New Roman" w:cs="Times New Roman"/>
@@ -25713,6 +25719,2777 @@
       </w:tr>
     </w:tbl>
     <w:p/>
+    <w:p>
+      <w:r>
+        <w:t>B. ILOs by section</w:t>
+      </w:r>
+    </w:p>
+    <w:tbl>
+      <w:tblPr>
+        <w:tblW w:w="10220" w:type="dxa"/>
+        <w:tblLook w:val="04A0" w:firstRow="1" w:lastRow="0" w:firstColumn="1" w:lastColumn="0" w:noHBand="0" w:noVBand="1"/>
+      </w:tblPr>
+      <w:tblGrid>
+        <w:gridCol w:w="851"/>
+        <w:gridCol w:w="9369"/>
+      </w:tblGrid>
+      <w:tr>
+        <w:trPr>
+          <w:trHeight w:val="285"/>
+        </w:trPr>
+        <w:tc>
+          <w:tcPr>
+            <w:tcW w:w="851" w:type="dxa"/>
+            <w:tcBorders>
+              <w:top w:val="nil"/>
+              <w:left w:val="nil"/>
+              <w:bottom w:val="nil"/>
+              <w:right w:val="nil"/>
+            </w:tcBorders>
+            <w:shd w:val="clear" w:color="000000" w:fill="FFC000"/>
+            <w:hideMark/>
+          </w:tcPr>
+          <w:p>
+            <w:pPr>
+              <w:spacing w:after="0" w:line="240" w:lineRule="auto"/>
+              <w:rPr>
+                <w:rFonts w:ascii="Calibri" w:eastAsia="Times New Roman" w:hAnsi="Calibri" w:cs="Calibri"/>
+                <w:b/>
+                <w:bCs/>
+                <w:color w:val="000000"/>
+                <w:lang w:eastAsia="en-GB"/>
+              </w:rPr>
+            </w:pPr>
+            <w:r>
+              <w:rPr>
+                <w:rFonts w:ascii="Calibri" w:eastAsia="Times New Roman" w:hAnsi="Calibri" w:cs="Calibri"/>
+                <w:b/>
+                <w:bCs/>
+                <w:color w:val="000000"/>
+                <w:lang w:eastAsia="en-GB"/>
+              </w:rPr>
+              <w:t> </w:t>
+            </w:r>
+          </w:p>
+        </w:tc>
+        <w:tc>
+          <w:tcPr>
+            <w:tcW w:w="9369" w:type="dxa"/>
+            <w:tcBorders>
+              <w:top w:val="nil"/>
+              <w:left w:val="nil"/>
+              <w:bottom w:val="nil"/>
+              <w:right w:val="nil"/>
+            </w:tcBorders>
+            <w:shd w:val="clear" w:color="000000" w:fill="FFC000"/>
+            <w:hideMark/>
+          </w:tcPr>
+          <w:p>
+            <w:pPr>
+              <w:spacing w:after="0" w:line="240" w:lineRule="auto"/>
+              <w:rPr>
+                <w:rFonts w:ascii="Calibri" w:eastAsia="Times New Roman" w:hAnsi="Calibri" w:cs="Calibri"/>
+                <w:b/>
+                <w:bCs/>
+                <w:color w:val="000000"/>
+                <w:lang w:eastAsia="en-GB"/>
+              </w:rPr>
+            </w:pPr>
+            <w:r>
+              <w:rPr>
+                <w:rFonts w:ascii="Calibri" w:eastAsia="Times New Roman" w:hAnsi="Calibri" w:cs="Calibri"/>
+                <w:b/>
+                <w:bCs/>
+                <w:color w:val="000000"/>
+                <w:lang w:eastAsia="en-GB"/>
+              </w:rPr>
+              <w:t xml:space="preserve">Intended Learning Outcomes </w:t>
+            </w:r>
+          </w:p>
+        </w:tc>
+      </w:tr>
+      <w:tr>
+        <w:trPr>
+          <w:trHeight w:val="285"/>
+        </w:trPr>
+        <w:tc>
+          <w:tcPr>
+            <w:tcW w:w="851" w:type="dxa"/>
+            <w:tcBorders>
+              <w:top w:val="nil"/>
+              <w:left w:val="nil"/>
+              <w:bottom w:val="nil"/>
+              <w:right w:val="nil"/>
+            </w:tcBorders>
+            <w:shd w:val="clear" w:color="000000" w:fill="FFC000"/>
+            <w:hideMark/>
+          </w:tcPr>
+          <w:p>
+            <w:pPr>
+              <w:spacing w:after="0" w:line="240" w:lineRule="auto"/>
+              <w:rPr>
+                <w:rFonts w:ascii="Calibri" w:eastAsia="Times New Roman" w:hAnsi="Calibri" w:cs="Calibri"/>
+                <w:b/>
+                <w:bCs/>
+                <w:color w:val="000000"/>
+                <w:lang w:eastAsia="en-GB"/>
+              </w:rPr>
+            </w:pPr>
+            <w:r>
+              <w:rPr>
+                <w:rFonts w:ascii="Calibri" w:eastAsia="Times New Roman" w:hAnsi="Calibri" w:cs="Calibri"/>
+                <w:b/>
+                <w:bCs/>
+                <w:color w:val="000000"/>
+                <w:lang w:eastAsia="en-GB"/>
+              </w:rPr>
+              <w:t> </w:t>
+            </w:r>
+          </w:p>
+        </w:tc>
+        <w:tc>
+          <w:tcPr>
+            <w:tcW w:w="9369" w:type="dxa"/>
+            <w:tcBorders>
+              <w:top w:val="nil"/>
+              <w:left w:val="nil"/>
+              <w:bottom w:val="nil"/>
+              <w:right w:val="nil"/>
+            </w:tcBorders>
+            <w:shd w:val="clear" w:color="000000" w:fill="FFC000"/>
+            <w:hideMark/>
+          </w:tcPr>
+          <w:p>
+            <w:pPr>
+              <w:spacing w:after="0" w:line="240" w:lineRule="auto"/>
+              <w:rPr>
+                <w:rFonts w:ascii="Calibri" w:eastAsia="Times New Roman" w:hAnsi="Calibri" w:cs="Calibri"/>
+                <w:i/>
+                <w:iCs/>
+                <w:lang w:eastAsia="en-GB"/>
+              </w:rPr>
+            </w:pPr>
+            <w:r>
+              <w:rPr>
+                <w:rFonts w:ascii="Calibri" w:eastAsia="Times New Roman" w:hAnsi="Calibri" w:cs="Calibri"/>
+                <w:i/>
+                <w:iCs/>
+                <w:lang w:eastAsia="en-GB"/>
+              </w:rPr>
+              <w:t>at this stage learners should have learned…</w:t>
+            </w:r>
+          </w:p>
+        </w:tc>
+      </w:tr>
+      <w:tr>
+        <w:trPr>
+          <w:trHeight w:val="285"/>
+        </w:trPr>
+        <w:tc>
+          <w:tcPr>
+            <w:tcW w:w="851" w:type="dxa"/>
+            <w:vMerge w:val="restart"/>
+            <w:tcBorders>
+              <w:top w:val="nil"/>
+              <w:left w:val="nil"/>
+              <w:bottom w:val="nil"/>
+              <w:right w:val="nil"/>
+            </w:tcBorders>
+            <w:shd w:val="clear" w:color="auto" w:fill="auto"/>
+            <w:hideMark/>
+          </w:tcPr>
+          <w:p>
+            <w:pPr>
+              <w:spacing w:after="0" w:line="240" w:lineRule="auto"/>
+              <w:jc w:val="center"/>
+              <w:rPr>
+                <w:rFonts w:ascii="Calibri" w:eastAsia="Times New Roman" w:hAnsi="Calibri" w:cs="Calibri"/>
+                <w:color w:val="000000"/>
+                <w:lang w:eastAsia="en-GB"/>
+              </w:rPr>
+            </w:pPr>
+            <w:r>
+              <w:rPr>
+                <w:rFonts w:ascii="Calibri" w:eastAsia="Times New Roman" w:hAnsi="Calibri" w:cs="Calibri"/>
+                <w:color w:val="000000"/>
+                <w:lang w:eastAsia="en-GB"/>
+              </w:rPr>
+              <w:t>1</w:t>
+            </w:r>
+          </w:p>
+        </w:tc>
+        <w:tc>
+          <w:tcPr>
+            <w:tcW w:w="9369" w:type="dxa"/>
+            <w:tcBorders>
+              <w:top w:val="nil"/>
+              <w:left w:val="nil"/>
+              <w:bottom w:val="nil"/>
+              <w:right w:val="nil"/>
+            </w:tcBorders>
+            <w:shd w:val="clear" w:color="auto" w:fill="auto"/>
+            <w:hideMark/>
+          </w:tcPr>
+          <w:p>
+            <w:pPr>
+              <w:spacing w:after="0" w:line="240" w:lineRule="auto"/>
+              <w:rPr>
+                <w:rFonts w:ascii="Calibri" w:eastAsia="Times New Roman" w:hAnsi="Calibri" w:cs="Calibri"/>
+                <w:color w:val="000000"/>
+                <w:lang w:eastAsia="en-GB"/>
+              </w:rPr>
+            </w:pPr>
+            <w:r>
+              <w:rPr>
+                <w:rFonts w:ascii="Calibri" w:eastAsia="Times New Roman" w:hAnsi="Calibri" w:cs="Calibri"/>
+                <w:color w:val="000000"/>
+                <w:lang w:eastAsia="en-GB"/>
+              </w:rPr>
+              <w:t>Nodes represent traits</w:t>
+            </w:r>
+          </w:p>
+        </w:tc>
+      </w:tr>
+      <w:tr>
+        <w:trPr>
+          <w:trHeight w:val="285"/>
+        </w:trPr>
+        <w:tc>
+          <w:tcPr>
+            <w:tcW w:w="851" w:type="dxa"/>
+            <w:vMerge/>
+            <w:tcBorders>
+              <w:top w:val="nil"/>
+              <w:left w:val="nil"/>
+              <w:bottom w:val="nil"/>
+              <w:right w:val="nil"/>
+            </w:tcBorders>
+            <w:vAlign w:val="center"/>
+            <w:hideMark/>
+          </w:tcPr>
+          <w:p>
+            <w:pPr>
+              <w:spacing w:after="0" w:line="240" w:lineRule="auto"/>
+              <w:rPr>
+                <w:rFonts w:ascii="Calibri" w:eastAsia="Times New Roman" w:hAnsi="Calibri" w:cs="Calibri"/>
+                <w:color w:val="000000"/>
+                <w:lang w:eastAsia="en-GB"/>
+              </w:rPr>
+            </w:pPr>
+          </w:p>
+        </w:tc>
+        <w:tc>
+          <w:tcPr>
+            <w:tcW w:w="9369" w:type="dxa"/>
+            <w:tcBorders>
+              <w:top w:val="nil"/>
+              <w:left w:val="nil"/>
+              <w:bottom w:val="nil"/>
+              <w:right w:val="nil"/>
+            </w:tcBorders>
+            <w:shd w:val="clear" w:color="auto" w:fill="auto"/>
+            <w:hideMark/>
+          </w:tcPr>
+          <w:p>
+            <w:pPr>
+              <w:spacing w:after="0" w:line="240" w:lineRule="auto"/>
+              <w:rPr>
+                <w:rFonts w:ascii="Calibri" w:eastAsia="Times New Roman" w:hAnsi="Calibri" w:cs="Calibri"/>
+                <w:color w:val="000000"/>
+                <w:lang w:eastAsia="en-GB"/>
+              </w:rPr>
+            </w:pPr>
+            <w:r>
+              <w:rPr>
+                <w:rFonts w:ascii="Calibri" w:eastAsia="Times New Roman" w:hAnsi="Calibri" w:cs="Calibri"/>
+                <w:color w:val="000000"/>
+                <w:lang w:eastAsia="en-GB"/>
+              </w:rPr>
+              <w:t>Trait names are represented with labels on nodes</w:t>
+            </w:r>
+          </w:p>
+        </w:tc>
+      </w:tr>
+      <w:tr>
+        <w:trPr>
+          <w:trHeight w:val="285"/>
+        </w:trPr>
+        <w:tc>
+          <w:tcPr>
+            <w:tcW w:w="851" w:type="dxa"/>
+            <w:vMerge/>
+            <w:tcBorders>
+              <w:top w:val="nil"/>
+              <w:left w:val="nil"/>
+              <w:bottom w:val="nil"/>
+              <w:right w:val="nil"/>
+            </w:tcBorders>
+            <w:vAlign w:val="center"/>
+            <w:hideMark/>
+          </w:tcPr>
+          <w:p>
+            <w:pPr>
+              <w:spacing w:after="0" w:line="240" w:lineRule="auto"/>
+              <w:rPr>
+                <w:rFonts w:ascii="Calibri" w:eastAsia="Times New Roman" w:hAnsi="Calibri" w:cs="Calibri"/>
+                <w:color w:val="000000"/>
+                <w:lang w:eastAsia="en-GB"/>
+              </w:rPr>
+            </w:pPr>
+          </w:p>
+        </w:tc>
+        <w:tc>
+          <w:tcPr>
+            <w:tcW w:w="9369" w:type="dxa"/>
+            <w:tcBorders>
+              <w:top w:val="nil"/>
+              <w:left w:val="nil"/>
+              <w:bottom w:val="nil"/>
+              <w:right w:val="nil"/>
+            </w:tcBorders>
+            <w:shd w:val="clear" w:color="auto" w:fill="auto"/>
+            <w:hideMark/>
+          </w:tcPr>
+          <w:p>
+            <w:pPr>
+              <w:spacing w:after="0" w:line="240" w:lineRule="auto"/>
+              <w:rPr>
+                <w:rFonts w:ascii="Calibri" w:eastAsia="Times New Roman" w:hAnsi="Calibri" w:cs="Calibri"/>
+                <w:color w:val="000000"/>
+                <w:lang w:eastAsia="en-GB"/>
+              </w:rPr>
+            </w:pPr>
+            <w:r>
+              <w:rPr>
+                <w:rFonts w:ascii="Calibri" w:eastAsia="Times New Roman" w:hAnsi="Calibri" w:cs="Calibri"/>
+                <w:color w:val="000000"/>
+                <w:lang w:eastAsia="en-GB"/>
+              </w:rPr>
+              <w:t xml:space="preserve">Edge </w:t>
+            </w:r>
+            <w:proofErr w:type="spellStart"/>
+            <w:r>
+              <w:rPr>
+                <w:rFonts w:ascii="Calibri" w:eastAsia="Times New Roman" w:hAnsi="Calibri" w:cs="Calibri"/>
+                <w:color w:val="000000"/>
+                <w:lang w:eastAsia="en-GB"/>
+              </w:rPr>
+              <w:t>color</w:t>
+            </w:r>
+            <w:proofErr w:type="spellEnd"/>
+            <w:r>
+              <w:rPr>
+                <w:rFonts w:ascii="Calibri" w:eastAsia="Times New Roman" w:hAnsi="Calibri" w:cs="Calibri"/>
+                <w:color w:val="000000"/>
+                <w:lang w:eastAsia="en-GB"/>
+              </w:rPr>
+              <w:t xml:space="preserve"> represents valence</w:t>
+            </w:r>
+          </w:p>
+        </w:tc>
+      </w:tr>
+      <w:tr>
+        <w:trPr>
+          <w:trHeight w:val="285"/>
+        </w:trPr>
+        <w:tc>
+          <w:tcPr>
+            <w:tcW w:w="851" w:type="dxa"/>
+            <w:vMerge/>
+            <w:tcBorders>
+              <w:top w:val="nil"/>
+              <w:left w:val="nil"/>
+              <w:bottom w:val="nil"/>
+              <w:right w:val="nil"/>
+            </w:tcBorders>
+            <w:vAlign w:val="center"/>
+            <w:hideMark/>
+          </w:tcPr>
+          <w:p>
+            <w:pPr>
+              <w:spacing w:after="0" w:line="240" w:lineRule="auto"/>
+              <w:rPr>
+                <w:rFonts w:ascii="Calibri" w:eastAsia="Times New Roman" w:hAnsi="Calibri" w:cs="Calibri"/>
+                <w:color w:val="000000"/>
+                <w:lang w:eastAsia="en-GB"/>
+              </w:rPr>
+            </w:pPr>
+          </w:p>
+        </w:tc>
+        <w:tc>
+          <w:tcPr>
+            <w:tcW w:w="9369" w:type="dxa"/>
+            <w:tcBorders>
+              <w:top w:val="nil"/>
+              <w:left w:val="nil"/>
+              <w:bottom w:val="nil"/>
+              <w:right w:val="nil"/>
+            </w:tcBorders>
+            <w:shd w:val="clear" w:color="auto" w:fill="auto"/>
+            <w:hideMark/>
+          </w:tcPr>
+          <w:p>
+            <w:pPr>
+              <w:spacing w:after="0" w:line="240" w:lineRule="auto"/>
+              <w:rPr>
+                <w:rFonts w:ascii="Calibri" w:eastAsia="Times New Roman" w:hAnsi="Calibri" w:cs="Calibri"/>
+                <w:color w:val="000000"/>
+                <w:lang w:eastAsia="en-GB"/>
+              </w:rPr>
+            </w:pPr>
+          </w:p>
+        </w:tc>
+      </w:tr>
+      <w:tr>
+        <w:trPr>
+          <w:trHeight w:val="855"/>
+        </w:trPr>
+        <w:tc>
+          <w:tcPr>
+            <w:tcW w:w="851" w:type="dxa"/>
+            <w:vMerge/>
+            <w:tcBorders>
+              <w:top w:val="nil"/>
+              <w:left w:val="nil"/>
+              <w:bottom w:val="nil"/>
+              <w:right w:val="nil"/>
+            </w:tcBorders>
+            <w:vAlign w:val="center"/>
+            <w:hideMark/>
+          </w:tcPr>
+          <w:p>
+            <w:pPr>
+              <w:spacing w:after="0" w:line="240" w:lineRule="auto"/>
+              <w:rPr>
+                <w:rFonts w:ascii="Calibri" w:eastAsia="Times New Roman" w:hAnsi="Calibri" w:cs="Calibri"/>
+                <w:color w:val="000000"/>
+                <w:lang w:eastAsia="en-GB"/>
+              </w:rPr>
+            </w:pPr>
+          </w:p>
+        </w:tc>
+        <w:tc>
+          <w:tcPr>
+            <w:tcW w:w="9369" w:type="dxa"/>
+            <w:tcBorders>
+              <w:top w:val="nil"/>
+              <w:left w:val="nil"/>
+              <w:bottom w:val="nil"/>
+              <w:right w:val="nil"/>
+            </w:tcBorders>
+            <w:shd w:val="clear" w:color="auto" w:fill="auto"/>
+            <w:hideMark/>
+          </w:tcPr>
+          <w:p>
+            <w:pPr>
+              <w:spacing w:after="0" w:line="240" w:lineRule="auto"/>
+              <w:rPr>
+                <w:rFonts w:ascii="Calibri" w:eastAsia="Times New Roman" w:hAnsi="Calibri" w:cs="Calibri"/>
+                <w:color w:val="000000"/>
+                <w:lang w:eastAsia="en-GB"/>
+              </w:rPr>
+            </w:pPr>
+            <w:r>
+              <w:rPr>
+                <w:rFonts w:ascii="Calibri" w:eastAsia="Times New Roman" w:hAnsi="Calibri" w:cs="Calibri"/>
+                <w:color w:val="000000"/>
+                <w:lang w:eastAsia="en-GB"/>
+              </w:rPr>
+              <w:t>Edges represent relationships</w:t>
+            </w:r>
+          </w:p>
+        </w:tc>
+      </w:tr>
+      <w:tr>
+        <w:trPr>
+          <w:trHeight w:val="285"/>
+        </w:trPr>
+        <w:tc>
+          <w:tcPr>
+            <w:tcW w:w="851" w:type="dxa"/>
+            <w:vMerge/>
+            <w:tcBorders>
+              <w:top w:val="nil"/>
+              <w:left w:val="nil"/>
+              <w:bottom w:val="nil"/>
+              <w:right w:val="nil"/>
+            </w:tcBorders>
+            <w:vAlign w:val="center"/>
+            <w:hideMark/>
+          </w:tcPr>
+          <w:p>
+            <w:pPr>
+              <w:spacing w:after="0" w:line="240" w:lineRule="auto"/>
+              <w:rPr>
+                <w:rFonts w:ascii="Calibri" w:eastAsia="Times New Roman" w:hAnsi="Calibri" w:cs="Calibri"/>
+                <w:color w:val="000000"/>
+                <w:lang w:eastAsia="en-GB"/>
+              </w:rPr>
+            </w:pPr>
+          </w:p>
+        </w:tc>
+        <w:tc>
+          <w:tcPr>
+            <w:tcW w:w="9369" w:type="dxa"/>
+            <w:tcBorders>
+              <w:top w:val="nil"/>
+              <w:left w:val="nil"/>
+              <w:bottom w:val="nil"/>
+              <w:right w:val="nil"/>
+            </w:tcBorders>
+            <w:shd w:val="clear" w:color="auto" w:fill="auto"/>
+            <w:hideMark/>
+          </w:tcPr>
+          <w:p>
+            <w:pPr>
+              <w:spacing w:after="0" w:line="240" w:lineRule="auto"/>
+              <w:rPr>
+                <w:rFonts w:ascii="Calibri" w:eastAsia="Times New Roman" w:hAnsi="Calibri" w:cs="Calibri"/>
+                <w:color w:val="000000"/>
+                <w:lang w:eastAsia="en-GB"/>
+              </w:rPr>
+            </w:pPr>
+            <w:r>
+              <w:rPr>
+                <w:rFonts w:ascii="Calibri" w:eastAsia="Times New Roman" w:hAnsi="Calibri" w:cs="Calibri"/>
+                <w:color w:val="000000"/>
+                <w:lang w:eastAsia="en-GB"/>
+              </w:rPr>
+              <w:t>Edge width denotes effect size</w:t>
+            </w:r>
+          </w:p>
+        </w:tc>
+      </w:tr>
+      <w:tr>
+        <w:trPr>
+          <w:trHeight w:val="855"/>
+        </w:trPr>
+        <w:tc>
+          <w:tcPr>
+            <w:tcW w:w="851" w:type="dxa"/>
+            <w:vMerge/>
+            <w:tcBorders>
+              <w:top w:val="nil"/>
+              <w:left w:val="nil"/>
+              <w:bottom w:val="nil"/>
+              <w:right w:val="nil"/>
+            </w:tcBorders>
+            <w:vAlign w:val="center"/>
+            <w:hideMark/>
+          </w:tcPr>
+          <w:p>
+            <w:pPr>
+              <w:spacing w:after="0" w:line="240" w:lineRule="auto"/>
+              <w:rPr>
+                <w:rFonts w:ascii="Calibri" w:eastAsia="Times New Roman" w:hAnsi="Calibri" w:cs="Calibri"/>
+                <w:color w:val="000000"/>
+                <w:lang w:eastAsia="en-GB"/>
+              </w:rPr>
+            </w:pPr>
+          </w:p>
+        </w:tc>
+        <w:tc>
+          <w:tcPr>
+            <w:tcW w:w="9369" w:type="dxa"/>
+            <w:tcBorders>
+              <w:top w:val="nil"/>
+              <w:left w:val="nil"/>
+              <w:bottom w:val="nil"/>
+              <w:right w:val="nil"/>
+            </w:tcBorders>
+            <w:shd w:val="clear" w:color="auto" w:fill="auto"/>
+            <w:hideMark/>
+          </w:tcPr>
+          <w:p>
+            <w:pPr>
+              <w:spacing w:after="0" w:line="240" w:lineRule="auto"/>
+              <w:rPr>
+                <w:rFonts w:ascii="Calibri" w:eastAsia="Times New Roman" w:hAnsi="Calibri" w:cs="Calibri"/>
+                <w:color w:val="000000"/>
+                <w:lang w:eastAsia="en-GB"/>
+              </w:rPr>
+            </w:pPr>
+            <w:r>
+              <w:rPr>
+                <w:rFonts w:ascii="Calibri" w:eastAsia="Times New Roman" w:hAnsi="Calibri" w:cs="Calibri"/>
+                <w:color w:val="000000"/>
+                <w:lang w:eastAsia="en-GB"/>
+              </w:rPr>
+              <w:t>Nodes can have both incoming and outgoing effects, and the directionality of edges is represented with arrowheads</w:t>
+            </w:r>
+          </w:p>
+        </w:tc>
+      </w:tr>
+      <w:tr>
+        <w:trPr>
+          <w:trHeight w:val="285"/>
+        </w:trPr>
+        <w:tc>
+          <w:tcPr>
+            <w:tcW w:w="851" w:type="dxa"/>
+            <w:vMerge/>
+            <w:tcBorders>
+              <w:top w:val="nil"/>
+              <w:left w:val="nil"/>
+              <w:bottom w:val="nil"/>
+              <w:right w:val="nil"/>
+            </w:tcBorders>
+            <w:vAlign w:val="center"/>
+            <w:hideMark/>
+          </w:tcPr>
+          <w:p>
+            <w:pPr>
+              <w:spacing w:after="0" w:line="240" w:lineRule="auto"/>
+              <w:rPr>
+                <w:rFonts w:ascii="Calibri" w:eastAsia="Times New Roman" w:hAnsi="Calibri" w:cs="Calibri"/>
+                <w:color w:val="000000"/>
+                <w:lang w:eastAsia="en-GB"/>
+              </w:rPr>
+            </w:pPr>
+          </w:p>
+        </w:tc>
+        <w:tc>
+          <w:tcPr>
+            <w:tcW w:w="9369" w:type="dxa"/>
+            <w:tcBorders>
+              <w:top w:val="nil"/>
+              <w:left w:val="nil"/>
+              <w:bottom w:val="nil"/>
+              <w:right w:val="nil"/>
+            </w:tcBorders>
+            <w:shd w:val="clear" w:color="auto" w:fill="auto"/>
+            <w:hideMark/>
+          </w:tcPr>
+          <w:p>
+            <w:pPr>
+              <w:spacing w:after="0" w:line="240" w:lineRule="auto"/>
+              <w:rPr>
+                <w:rFonts w:ascii="Calibri" w:eastAsia="Times New Roman" w:hAnsi="Calibri" w:cs="Calibri"/>
+                <w:color w:val="000000"/>
+                <w:lang w:eastAsia="en-GB"/>
+              </w:rPr>
+            </w:pPr>
+            <w:r>
+              <w:rPr>
+                <w:rFonts w:ascii="Calibri" w:eastAsia="Times New Roman" w:hAnsi="Calibri" w:cs="Calibri"/>
+                <w:color w:val="000000"/>
+                <w:lang w:eastAsia="en-GB"/>
+              </w:rPr>
+              <w:t>Effects propagate to connected nodes</w:t>
+            </w:r>
+          </w:p>
+        </w:tc>
+      </w:tr>
+      <w:tr>
+        <w:trPr>
+          <w:trHeight w:val="570"/>
+        </w:trPr>
+        <w:tc>
+          <w:tcPr>
+            <w:tcW w:w="851" w:type="dxa"/>
+            <w:vMerge/>
+            <w:tcBorders>
+              <w:top w:val="nil"/>
+              <w:left w:val="nil"/>
+              <w:bottom w:val="single" w:sz="4" w:space="0" w:color="auto"/>
+              <w:right w:val="nil"/>
+            </w:tcBorders>
+            <w:vAlign w:val="center"/>
+            <w:hideMark/>
+          </w:tcPr>
+          <w:p>
+            <w:pPr>
+              <w:spacing w:after="0" w:line="240" w:lineRule="auto"/>
+              <w:rPr>
+                <w:rFonts w:ascii="Calibri" w:eastAsia="Times New Roman" w:hAnsi="Calibri" w:cs="Calibri"/>
+                <w:color w:val="000000"/>
+                <w:lang w:eastAsia="en-GB"/>
+              </w:rPr>
+            </w:pPr>
+          </w:p>
+        </w:tc>
+        <w:tc>
+          <w:tcPr>
+            <w:tcW w:w="9369" w:type="dxa"/>
+            <w:tcBorders>
+              <w:top w:val="nil"/>
+              <w:left w:val="nil"/>
+              <w:bottom w:val="single" w:sz="4" w:space="0" w:color="auto"/>
+              <w:right w:val="nil"/>
+            </w:tcBorders>
+            <w:shd w:val="clear" w:color="auto" w:fill="auto"/>
+            <w:hideMark/>
+          </w:tcPr>
+          <w:p>
+            <w:pPr>
+              <w:spacing w:after="0" w:line="240" w:lineRule="auto"/>
+              <w:rPr>
+                <w:rFonts w:ascii="Calibri" w:eastAsia="Times New Roman" w:hAnsi="Calibri" w:cs="Calibri"/>
+                <w:color w:val="000000"/>
+                <w:lang w:eastAsia="en-GB"/>
+              </w:rPr>
+            </w:pPr>
+            <w:r>
+              <w:rPr>
+                <w:rFonts w:ascii="Calibri" w:eastAsia="Times New Roman" w:hAnsi="Calibri" w:cs="Calibri"/>
+                <w:color w:val="000000"/>
+                <w:lang w:eastAsia="en-GB"/>
+              </w:rPr>
+              <w:t>The prevalence of traits is represented in the network, and is represented by the area of a node</w:t>
+            </w:r>
+          </w:p>
+        </w:tc>
+      </w:tr>
+      <w:tr>
+        <w:trPr>
+          <w:trHeight w:val="855"/>
+        </w:trPr>
+        <w:tc>
+          <w:tcPr>
+            <w:tcW w:w="851" w:type="dxa"/>
+            <w:vMerge w:val="restart"/>
+            <w:tcBorders>
+              <w:top w:val="single" w:sz="4" w:space="0" w:color="auto"/>
+              <w:left w:val="nil"/>
+              <w:bottom w:val="nil"/>
+              <w:right w:val="nil"/>
+            </w:tcBorders>
+            <w:shd w:val="clear" w:color="auto" w:fill="auto"/>
+            <w:hideMark/>
+          </w:tcPr>
+          <w:p>
+            <w:pPr>
+              <w:spacing w:after="0" w:line="240" w:lineRule="auto"/>
+              <w:jc w:val="center"/>
+              <w:rPr>
+                <w:rFonts w:ascii="Calibri" w:eastAsia="Times New Roman" w:hAnsi="Calibri" w:cs="Calibri"/>
+                <w:color w:val="000000"/>
+                <w:lang w:eastAsia="en-GB"/>
+              </w:rPr>
+            </w:pPr>
+            <w:r>
+              <w:rPr>
+                <w:rFonts w:ascii="Calibri" w:eastAsia="Times New Roman" w:hAnsi="Calibri" w:cs="Calibri"/>
+                <w:color w:val="000000"/>
+                <w:lang w:eastAsia="en-GB"/>
+              </w:rPr>
+              <w:t>2</w:t>
+            </w:r>
+          </w:p>
+        </w:tc>
+        <w:tc>
+          <w:tcPr>
+            <w:tcW w:w="9369" w:type="dxa"/>
+            <w:tcBorders>
+              <w:top w:val="single" w:sz="4" w:space="0" w:color="auto"/>
+              <w:left w:val="nil"/>
+              <w:bottom w:val="nil"/>
+              <w:right w:val="nil"/>
+            </w:tcBorders>
+            <w:shd w:val="clear" w:color="auto" w:fill="auto"/>
+            <w:hideMark/>
+          </w:tcPr>
+          <w:p>
+            <w:pPr>
+              <w:spacing w:after="0" w:line="240" w:lineRule="auto"/>
+              <w:rPr>
+                <w:rFonts w:ascii="Calibri" w:eastAsia="Times New Roman" w:hAnsi="Calibri" w:cs="Calibri"/>
+                <w:color w:val="000000"/>
+                <w:lang w:eastAsia="en-GB"/>
+              </w:rPr>
+            </w:pPr>
+            <w:r>
+              <w:rPr>
+                <w:rFonts w:ascii="Calibri" w:eastAsia="Times New Roman" w:hAnsi="Calibri" w:cs="Calibri"/>
+                <w:color w:val="000000"/>
+                <w:lang w:eastAsia="en-GB"/>
+              </w:rPr>
+              <w:t>Increasing the prevalence of a trait results in immediate effects on traits with which it shares direct relationships</w:t>
+            </w:r>
+          </w:p>
+        </w:tc>
+      </w:tr>
+      <w:tr>
+        <w:trPr>
+          <w:trHeight w:val="855"/>
+        </w:trPr>
+        <w:tc>
+          <w:tcPr>
+            <w:tcW w:w="851" w:type="dxa"/>
+            <w:vMerge/>
+            <w:tcBorders>
+              <w:top w:val="nil"/>
+              <w:left w:val="nil"/>
+              <w:bottom w:val="nil"/>
+              <w:right w:val="nil"/>
+            </w:tcBorders>
+            <w:vAlign w:val="center"/>
+            <w:hideMark/>
+          </w:tcPr>
+          <w:p>
+            <w:pPr>
+              <w:spacing w:after="0" w:line="240" w:lineRule="auto"/>
+              <w:rPr>
+                <w:rFonts w:ascii="Calibri" w:eastAsia="Times New Roman" w:hAnsi="Calibri" w:cs="Calibri"/>
+                <w:color w:val="000000"/>
+                <w:lang w:eastAsia="en-GB"/>
+              </w:rPr>
+            </w:pPr>
+          </w:p>
+        </w:tc>
+        <w:tc>
+          <w:tcPr>
+            <w:tcW w:w="9369" w:type="dxa"/>
+            <w:tcBorders>
+              <w:top w:val="nil"/>
+              <w:left w:val="nil"/>
+              <w:bottom w:val="nil"/>
+              <w:right w:val="nil"/>
+            </w:tcBorders>
+            <w:shd w:val="clear" w:color="auto" w:fill="auto"/>
+            <w:hideMark/>
+          </w:tcPr>
+          <w:p>
+            <w:pPr>
+              <w:spacing w:after="0" w:line="240" w:lineRule="auto"/>
+              <w:rPr>
+                <w:rFonts w:ascii="Calibri" w:eastAsia="Times New Roman" w:hAnsi="Calibri" w:cs="Calibri"/>
+                <w:color w:val="000000"/>
+                <w:lang w:eastAsia="en-GB"/>
+              </w:rPr>
+            </w:pPr>
+            <w:r>
+              <w:rPr>
+                <w:rFonts w:ascii="Calibri" w:eastAsia="Times New Roman" w:hAnsi="Calibri" w:cs="Calibri"/>
+                <w:color w:val="000000"/>
+                <w:lang w:eastAsia="en-GB"/>
+              </w:rPr>
+              <w:t>Interventions often have multiple effects</w:t>
+            </w:r>
+          </w:p>
+        </w:tc>
+      </w:tr>
+      <w:tr>
+        <w:trPr>
+          <w:trHeight w:val="570"/>
+        </w:trPr>
+        <w:tc>
+          <w:tcPr>
+            <w:tcW w:w="851" w:type="dxa"/>
+            <w:vMerge/>
+            <w:tcBorders>
+              <w:top w:val="nil"/>
+              <w:left w:val="nil"/>
+              <w:bottom w:val="nil"/>
+              <w:right w:val="nil"/>
+            </w:tcBorders>
+            <w:vAlign w:val="center"/>
+            <w:hideMark/>
+          </w:tcPr>
+          <w:p>
+            <w:pPr>
+              <w:spacing w:after="0" w:line="240" w:lineRule="auto"/>
+              <w:rPr>
+                <w:rFonts w:ascii="Calibri" w:eastAsia="Times New Roman" w:hAnsi="Calibri" w:cs="Calibri"/>
+                <w:color w:val="000000"/>
+                <w:lang w:eastAsia="en-GB"/>
+              </w:rPr>
+            </w:pPr>
+          </w:p>
+        </w:tc>
+        <w:tc>
+          <w:tcPr>
+            <w:tcW w:w="9369" w:type="dxa"/>
+            <w:tcBorders>
+              <w:top w:val="nil"/>
+              <w:left w:val="nil"/>
+              <w:bottom w:val="nil"/>
+              <w:right w:val="nil"/>
+            </w:tcBorders>
+            <w:shd w:val="clear" w:color="auto" w:fill="auto"/>
+            <w:hideMark/>
+          </w:tcPr>
+          <w:p>
+            <w:pPr>
+              <w:spacing w:after="0" w:line="240" w:lineRule="auto"/>
+              <w:rPr>
+                <w:rFonts w:ascii="Calibri" w:eastAsia="Times New Roman" w:hAnsi="Calibri" w:cs="Calibri"/>
+                <w:color w:val="000000"/>
+                <w:lang w:eastAsia="en-GB"/>
+              </w:rPr>
+            </w:pPr>
+            <w:r>
+              <w:rPr>
+                <w:rFonts w:ascii="Calibri" w:eastAsia="Times New Roman" w:hAnsi="Calibri" w:cs="Calibri"/>
+                <w:color w:val="000000"/>
+                <w:lang w:eastAsia="en-GB"/>
+              </w:rPr>
+              <w:t>The immediate effects of an intervention which increases a trait (node) are equal to its outgoing effects (edges)</w:t>
+            </w:r>
+          </w:p>
+        </w:tc>
+      </w:tr>
+      <w:tr>
+        <w:trPr>
+          <w:trHeight w:val="570"/>
+        </w:trPr>
+        <w:tc>
+          <w:tcPr>
+            <w:tcW w:w="851" w:type="dxa"/>
+            <w:vMerge/>
+            <w:tcBorders>
+              <w:top w:val="nil"/>
+              <w:left w:val="nil"/>
+              <w:bottom w:val="nil"/>
+              <w:right w:val="nil"/>
+            </w:tcBorders>
+            <w:vAlign w:val="center"/>
+            <w:hideMark/>
+          </w:tcPr>
+          <w:p>
+            <w:pPr>
+              <w:spacing w:after="0" w:line="240" w:lineRule="auto"/>
+              <w:rPr>
+                <w:rFonts w:ascii="Calibri" w:eastAsia="Times New Roman" w:hAnsi="Calibri" w:cs="Calibri"/>
+                <w:color w:val="000000"/>
+                <w:lang w:eastAsia="en-GB"/>
+              </w:rPr>
+            </w:pPr>
+          </w:p>
+        </w:tc>
+        <w:tc>
+          <w:tcPr>
+            <w:tcW w:w="9369" w:type="dxa"/>
+            <w:tcBorders>
+              <w:top w:val="nil"/>
+              <w:left w:val="nil"/>
+              <w:bottom w:val="nil"/>
+              <w:right w:val="nil"/>
+            </w:tcBorders>
+            <w:shd w:val="clear" w:color="auto" w:fill="auto"/>
+            <w:hideMark/>
+          </w:tcPr>
+          <w:p>
+            <w:pPr>
+              <w:spacing w:after="0" w:line="240" w:lineRule="auto"/>
+              <w:rPr>
+                <w:rFonts w:ascii="Calibri" w:eastAsia="Times New Roman" w:hAnsi="Calibri" w:cs="Calibri"/>
+                <w:color w:val="000000"/>
+                <w:lang w:eastAsia="en-GB"/>
+              </w:rPr>
+            </w:pPr>
+            <w:r>
+              <w:rPr>
+                <w:rFonts w:ascii="Calibri" w:eastAsia="Times New Roman" w:hAnsi="Calibri" w:cs="Calibri"/>
+                <w:color w:val="000000"/>
+                <w:lang w:eastAsia="en-GB"/>
+              </w:rPr>
+              <w:t>Positive relationships (edges / effects with positive beta weight values) increase the prevalence of the target node</w:t>
+            </w:r>
+          </w:p>
+        </w:tc>
+      </w:tr>
+      <w:tr>
+        <w:trPr>
+          <w:trHeight w:val="570"/>
+        </w:trPr>
+        <w:tc>
+          <w:tcPr>
+            <w:tcW w:w="851" w:type="dxa"/>
+            <w:vMerge/>
+            <w:tcBorders>
+              <w:top w:val="nil"/>
+              <w:left w:val="nil"/>
+              <w:bottom w:val="single" w:sz="4" w:space="0" w:color="auto"/>
+              <w:right w:val="nil"/>
+            </w:tcBorders>
+            <w:vAlign w:val="center"/>
+            <w:hideMark/>
+          </w:tcPr>
+          <w:p>
+            <w:pPr>
+              <w:spacing w:after="0" w:line="240" w:lineRule="auto"/>
+              <w:rPr>
+                <w:rFonts w:ascii="Calibri" w:eastAsia="Times New Roman" w:hAnsi="Calibri" w:cs="Calibri"/>
+                <w:color w:val="000000"/>
+                <w:lang w:eastAsia="en-GB"/>
+              </w:rPr>
+            </w:pPr>
+          </w:p>
+        </w:tc>
+        <w:tc>
+          <w:tcPr>
+            <w:tcW w:w="9369" w:type="dxa"/>
+            <w:tcBorders>
+              <w:top w:val="nil"/>
+              <w:left w:val="nil"/>
+              <w:bottom w:val="single" w:sz="4" w:space="0" w:color="auto"/>
+              <w:right w:val="nil"/>
+            </w:tcBorders>
+            <w:shd w:val="clear" w:color="auto" w:fill="auto"/>
+            <w:hideMark/>
+          </w:tcPr>
+          <w:p>
+            <w:pPr>
+              <w:spacing w:after="0" w:line="240" w:lineRule="auto"/>
+              <w:rPr>
+                <w:rFonts w:ascii="Calibri" w:eastAsia="Times New Roman" w:hAnsi="Calibri" w:cs="Calibri"/>
+                <w:color w:val="000000"/>
+                <w:lang w:eastAsia="en-GB"/>
+              </w:rPr>
+            </w:pPr>
+            <w:r>
+              <w:rPr>
+                <w:rFonts w:ascii="Calibri" w:eastAsia="Times New Roman" w:hAnsi="Calibri" w:cs="Calibri"/>
+                <w:color w:val="000000"/>
+                <w:lang w:eastAsia="en-GB"/>
+              </w:rPr>
+              <w:t>Negative relationships reduce the prevalence of the target node</w:t>
+            </w:r>
+          </w:p>
+        </w:tc>
+      </w:tr>
+      <w:tr>
+        <w:trPr>
+          <w:trHeight w:val="855"/>
+        </w:trPr>
+        <w:tc>
+          <w:tcPr>
+            <w:tcW w:w="851" w:type="dxa"/>
+            <w:vMerge w:val="restart"/>
+            <w:tcBorders>
+              <w:top w:val="single" w:sz="4" w:space="0" w:color="auto"/>
+              <w:left w:val="nil"/>
+              <w:bottom w:val="nil"/>
+              <w:right w:val="nil"/>
+            </w:tcBorders>
+            <w:shd w:val="clear" w:color="auto" w:fill="auto"/>
+            <w:hideMark/>
+          </w:tcPr>
+          <w:p>
+            <w:pPr>
+              <w:spacing w:after="0" w:line="240" w:lineRule="auto"/>
+              <w:jc w:val="center"/>
+              <w:rPr>
+                <w:rFonts w:ascii="Calibri" w:eastAsia="Times New Roman" w:hAnsi="Calibri" w:cs="Calibri"/>
+                <w:color w:val="000000"/>
+                <w:lang w:eastAsia="en-GB"/>
+              </w:rPr>
+            </w:pPr>
+            <w:r>
+              <w:rPr>
+                <w:rFonts w:ascii="Calibri" w:eastAsia="Times New Roman" w:hAnsi="Calibri" w:cs="Calibri"/>
+                <w:color w:val="000000"/>
+                <w:lang w:eastAsia="en-GB"/>
+              </w:rPr>
+              <w:lastRenderedPageBreak/>
+              <w:t>3</w:t>
+            </w:r>
+          </w:p>
+        </w:tc>
+        <w:tc>
+          <w:tcPr>
+            <w:tcW w:w="9369" w:type="dxa"/>
+            <w:tcBorders>
+              <w:top w:val="single" w:sz="4" w:space="0" w:color="auto"/>
+              <w:left w:val="nil"/>
+              <w:bottom w:val="nil"/>
+              <w:right w:val="nil"/>
+            </w:tcBorders>
+            <w:shd w:val="clear" w:color="auto" w:fill="auto"/>
+            <w:hideMark/>
+          </w:tcPr>
+          <w:p>
+            <w:pPr>
+              <w:spacing w:after="0" w:line="240" w:lineRule="auto"/>
+              <w:rPr>
+                <w:rFonts w:ascii="Calibri" w:eastAsia="Times New Roman" w:hAnsi="Calibri" w:cs="Calibri"/>
+                <w:color w:val="000000"/>
+                <w:lang w:eastAsia="en-GB"/>
+              </w:rPr>
+            </w:pPr>
+            <w:r>
+              <w:rPr>
+                <w:rFonts w:ascii="Calibri" w:eastAsia="Times New Roman" w:hAnsi="Calibri" w:cs="Calibri"/>
+                <w:color w:val="000000"/>
+                <w:lang w:eastAsia="en-GB"/>
+              </w:rPr>
+              <w:t>The network contains traits which are both good and bad for physical and mental health</w:t>
+            </w:r>
+          </w:p>
+        </w:tc>
+      </w:tr>
+      <w:tr>
+        <w:trPr>
+          <w:trHeight w:val="855"/>
+        </w:trPr>
+        <w:tc>
+          <w:tcPr>
+            <w:tcW w:w="851" w:type="dxa"/>
+            <w:vMerge/>
+            <w:tcBorders>
+              <w:top w:val="nil"/>
+              <w:left w:val="nil"/>
+              <w:bottom w:val="nil"/>
+              <w:right w:val="nil"/>
+            </w:tcBorders>
+            <w:vAlign w:val="center"/>
+            <w:hideMark/>
+          </w:tcPr>
+          <w:p>
+            <w:pPr>
+              <w:spacing w:after="0" w:line="240" w:lineRule="auto"/>
+              <w:rPr>
+                <w:rFonts w:ascii="Calibri" w:eastAsia="Times New Roman" w:hAnsi="Calibri" w:cs="Calibri"/>
+                <w:color w:val="000000"/>
+                <w:lang w:eastAsia="en-GB"/>
+              </w:rPr>
+            </w:pPr>
+          </w:p>
+        </w:tc>
+        <w:tc>
+          <w:tcPr>
+            <w:tcW w:w="9369" w:type="dxa"/>
+            <w:tcBorders>
+              <w:top w:val="nil"/>
+              <w:left w:val="nil"/>
+              <w:bottom w:val="nil"/>
+              <w:right w:val="nil"/>
+            </w:tcBorders>
+            <w:shd w:val="clear" w:color="auto" w:fill="auto"/>
+            <w:hideMark/>
+          </w:tcPr>
+          <w:p>
+            <w:pPr>
+              <w:spacing w:after="0" w:line="240" w:lineRule="auto"/>
+              <w:rPr>
+                <w:rFonts w:ascii="Calibri" w:eastAsia="Times New Roman" w:hAnsi="Calibri" w:cs="Calibri"/>
+                <w:color w:val="000000"/>
+                <w:lang w:eastAsia="en-GB"/>
+              </w:rPr>
+            </w:pPr>
+            <w:r>
+              <w:rPr>
+                <w:rFonts w:ascii="Calibri" w:eastAsia="Times New Roman" w:hAnsi="Calibri" w:cs="Calibri"/>
+                <w:color w:val="000000"/>
+                <w:lang w:eastAsia="en-GB"/>
+              </w:rPr>
+              <w:t>The general physical and mental health of the population is represented by the sum prevalence of each trait in the network</w:t>
+            </w:r>
+          </w:p>
+        </w:tc>
+      </w:tr>
+      <w:tr>
+        <w:trPr>
+          <w:trHeight w:val="570"/>
+        </w:trPr>
+        <w:tc>
+          <w:tcPr>
+            <w:tcW w:w="851" w:type="dxa"/>
+            <w:vMerge/>
+            <w:tcBorders>
+              <w:top w:val="nil"/>
+              <w:left w:val="nil"/>
+              <w:bottom w:val="nil"/>
+              <w:right w:val="nil"/>
+            </w:tcBorders>
+            <w:vAlign w:val="center"/>
+            <w:hideMark/>
+          </w:tcPr>
+          <w:p>
+            <w:pPr>
+              <w:spacing w:after="0" w:line="240" w:lineRule="auto"/>
+              <w:rPr>
+                <w:rFonts w:ascii="Calibri" w:eastAsia="Times New Roman" w:hAnsi="Calibri" w:cs="Calibri"/>
+                <w:color w:val="000000"/>
+                <w:lang w:eastAsia="en-GB"/>
+              </w:rPr>
+            </w:pPr>
+          </w:p>
+        </w:tc>
+        <w:tc>
+          <w:tcPr>
+            <w:tcW w:w="9369" w:type="dxa"/>
+            <w:tcBorders>
+              <w:top w:val="nil"/>
+              <w:left w:val="nil"/>
+              <w:bottom w:val="nil"/>
+              <w:right w:val="nil"/>
+            </w:tcBorders>
+            <w:shd w:val="clear" w:color="auto" w:fill="auto"/>
+            <w:hideMark/>
+          </w:tcPr>
+          <w:p>
+            <w:pPr>
+              <w:spacing w:after="0" w:line="240" w:lineRule="auto"/>
+              <w:rPr>
+                <w:rFonts w:ascii="Calibri" w:eastAsia="Times New Roman" w:hAnsi="Calibri" w:cs="Calibri"/>
+                <w:color w:val="000000"/>
+                <w:lang w:eastAsia="en-GB"/>
+              </w:rPr>
+            </w:pPr>
+            <w:r>
+              <w:rPr>
+                <w:rFonts w:ascii="Calibri" w:eastAsia="Times New Roman" w:hAnsi="Calibri" w:cs="Calibri"/>
+                <w:color w:val="000000"/>
+                <w:lang w:eastAsia="en-GB"/>
+              </w:rPr>
+              <w:t>The overall mental and physical health of the network can be changed through interventions</w:t>
+            </w:r>
+          </w:p>
+        </w:tc>
+      </w:tr>
+      <w:tr>
+        <w:trPr>
+          <w:trHeight w:val="570"/>
+        </w:trPr>
+        <w:tc>
+          <w:tcPr>
+            <w:tcW w:w="851" w:type="dxa"/>
+            <w:vMerge/>
+            <w:tcBorders>
+              <w:top w:val="nil"/>
+              <w:left w:val="nil"/>
+              <w:bottom w:val="nil"/>
+              <w:right w:val="nil"/>
+            </w:tcBorders>
+            <w:vAlign w:val="center"/>
+            <w:hideMark/>
+          </w:tcPr>
+          <w:p>
+            <w:pPr>
+              <w:spacing w:after="0" w:line="240" w:lineRule="auto"/>
+              <w:rPr>
+                <w:rFonts w:ascii="Calibri" w:eastAsia="Times New Roman" w:hAnsi="Calibri" w:cs="Calibri"/>
+                <w:color w:val="000000"/>
+                <w:lang w:eastAsia="en-GB"/>
+              </w:rPr>
+            </w:pPr>
+          </w:p>
+        </w:tc>
+        <w:tc>
+          <w:tcPr>
+            <w:tcW w:w="9369" w:type="dxa"/>
+            <w:tcBorders>
+              <w:top w:val="nil"/>
+              <w:left w:val="nil"/>
+              <w:bottom w:val="nil"/>
+              <w:right w:val="nil"/>
+            </w:tcBorders>
+            <w:shd w:val="clear" w:color="auto" w:fill="auto"/>
+            <w:hideMark/>
+          </w:tcPr>
+          <w:p>
+            <w:pPr>
+              <w:spacing w:after="0" w:line="240" w:lineRule="auto"/>
+              <w:rPr>
+                <w:rFonts w:ascii="Calibri" w:eastAsia="Times New Roman" w:hAnsi="Calibri" w:cs="Calibri"/>
+                <w:color w:val="000000"/>
+                <w:lang w:eastAsia="en-GB"/>
+              </w:rPr>
+            </w:pPr>
+            <w:r>
+              <w:rPr>
+                <w:rFonts w:ascii="Calibri" w:eastAsia="Times New Roman" w:hAnsi="Calibri" w:cs="Calibri"/>
+                <w:color w:val="000000"/>
+                <w:lang w:eastAsia="en-GB"/>
+              </w:rPr>
+              <w:t>Some nodes have a greater number or magnitude of incoming and outgoing effects</w:t>
+            </w:r>
+          </w:p>
+        </w:tc>
+      </w:tr>
+      <w:tr>
+        <w:trPr>
+          <w:trHeight w:val="855"/>
+        </w:trPr>
+        <w:tc>
+          <w:tcPr>
+            <w:tcW w:w="851" w:type="dxa"/>
+            <w:vMerge/>
+            <w:tcBorders>
+              <w:top w:val="nil"/>
+              <w:left w:val="nil"/>
+              <w:bottom w:val="nil"/>
+              <w:right w:val="nil"/>
+            </w:tcBorders>
+            <w:vAlign w:val="center"/>
+            <w:hideMark/>
+          </w:tcPr>
+          <w:p>
+            <w:pPr>
+              <w:spacing w:after="0" w:line="240" w:lineRule="auto"/>
+              <w:rPr>
+                <w:rFonts w:ascii="Calibri" w:eastAsia="Times New Roman" w:hAnsi="Calibri" w:cs="Calibri"/>
+                <w:color w:val="000000"/>
+                <w:lang w:eastAsia="en-GB"/>
+              </w:rPr>
+            </w:pPr>
+          </w:p>
+        </w:tc>
+        <w:tc>
+          <w:tcPr>
+            <w:tcW w:w="9369" w:type="dxa"/>
+            <w:tcBorders>
+              <w:top w:val="nil"/>
+              <w:left w:val="nil"/>
+              <w:bottom w:val="nil"/>
+              <w:right w:val="nil"/>
+            </w:tcBorders>
+            <w:shd w:val="clear" w:color="auto" w:fill="auto"/>
+            <w:hideMark/>
+          </w:tcPr>
+          <w:p>
+            <w:pPr>
+              <w:spacing w:after="0" w:line="240" w:lineRule="auto"/>
+              <w:rPr>
+                <w:rFonts w:ascii="Calibri" w:eastAsia="Times New Roman" w:hAnsi="Calibri" w:cs="Calibri"/>
+                <w:color w:val="000000"/>
+                <w:lang w:eastAsia="en-GB"/>
+              </w:rPr>
+            </w:pPr>
+            <w:r>
+              <w:rPr>
+                <w:rFonts w:ascii="Calibri" w:eastAsia="Times New Roman" w:hAnsi="Calibri" w:cs="Calibri"/>
+                <w:color w:val="000000"/>
+                <w:lang w:eastAsia="en-GB"/>
+              </w:rPr>
+              <w:t>A node’s influence on other traits in the network (‘centrality’) is a function of both the number and magnitude of outgoing effects</w:t>
+            </w:r>
+          </w:p>
+        </w:tc>
+      </w:tr>
+      <w:tr>
+        <w:trPr>
+          <w:trHeight w:val="285"/>
+        </w:trPr>
+        <w:tc>
+          <w:tcPr>
+            <w:tcW w:w="851" w:type="dxa"/>
+            <w:vMerge/>
+            <w:tcBorders>
+              <w:top w:val="nil"/>
+              <w:left w:val="nil"/>
+              <w:bottom w:val="nil"/>
+              <w:right w:val="nil"/>
+            </w:tcBorders>
+            <w:vAlign w:val="center"/>
+            <w:hideMark/>
+          </w:tcPr>
+          <w:p>
+            <w:pPr>
+              <w:spacing w:after="0" w:line="240" w:lineRule="auto"/>
+              <w:rPr>
+                <w:rFonts w:ascii="Calibri" w:eastAsia="Times New Roman" w:hAnsi="Calibri" w:cs="Calibri"/>
+                <w:color w:val="000000"/>
+                <w:lang w:eastAsia="en-GB"/>
+              </w:rPr>
+            </w:pPr>
+          </w:p>
+        </w:tc>
+        <w:tc>
+          <w:tcPr>
+            <w:tcW w:w="9369" w:type="dxa"/>
+            <w:tcBorders>
+              <w:top w:val="nil"/>
+              <w:left w:val="nil"/>
+              <w:bottom w:val="nil"/>
+              <w:right w:val="nil"/>
+            </w:tcBorders>
+            <w:shd w:val="clear" w:color="auto" w:fill="auto"/>
+            <w:hideMark/>
+          </w:tcPr>
+          <w:p>
+            <w:pPr>
+              <w:spacing w:after="0" w:line="240" w:lineRule="auto"/>
+              <w:rPr>
+                <w:rFonts w:ascii="Calibri" w:eastAsia="Times New Roman" w:hAnsi="Calibri" w:cs="Calibri"/>
+                <w:color w:val="000000"/>
+                <w:lang w:eastAsia="en-GB"/>
+              </w:rPr>
+            </w:pPr>
+            <w:r>
+              <w:rPr>
+                <w:rFonts w:ascii="Calibri" w:eastAsia="Times New Roman" w:hAnsi="Calibri" w:cs="Calibri"/>
+                <w:color w:val="000000"/>
+                <w:lang w:eastAsia="en-GB"/>
+              </w:rPr>
+              <w:t>Some nodes are more influential (‘central’) than others</w:t>
+            </w:r>
+          </w:p>
+        </w:tc>
+      </w:tr>
+      <w:tr>
+        <w:trPr>
+          <w:trHeight w:val="570"/>
+        </w:trPr>
+        <w:tc>
+          <w:tcPr>
+            <w:tcW w:w="851" w:type="dxa"/>
+            <w:vMerge/>
+            <w:tcBorders>
+              <w:top w:val="nil"/>
+              <w:left w:val="nil"/>
+              <w:bottom w:val="nil"/>
+              <w:right w:val="nil"/>
+            </w:tcBorders>
+            <w:vAlign w:val="center"/>
+            <w:hideMark/>
+          </w:tcPr>
+          <w:p>
+            <w:pPr>
+              <w:spacing w:after="0" w:line="240" w:lineRule="auto"/>
+              <w:rPr>
+                <w:rFonts w:ascii="Calibri" w:eastAsia="Times New Roman" w:hAnsi="Calibri" w:cs="Calibri"/>
+                <w:color w:val="000000"/>
+                <w:lang w:eastAsia="en-GB"/>
+              </w:rPr>
+            </w:pPr>
+          </w:p>
+        </w:tc>
+        <w:tc>
+          <w:tcPr>
+            <w:tcW w:w="9369" w:type="dxa"/>
+            <w:tcBorders>
+              <w:top w:val="nil"/>
+              <w:left w:val="nil"/>
+              <w:bottom w:val="nil"/>
+              <w:right w:val="nil"/>
+            </w:tcBorders>
+            <w:shd w:val="clear" w:color="auto" w:fill="auto"/>
+            <w:hideMark/>
+          </w:tcPr>
+          <w:p>
+            <w:pPr>
+              <w:spacing w:after="0" w:line="240" w:lineRule="auto"/>
+              <w:rPr>
+                <w:rFonts w:ascii="Calibri" w:eastAsia="Times New Roman" w:hAnsi="Calibri" w:cs="Calibri"/>
+                <w:color w:val="000000"/>
+                <w:lang w:eastAsia="en-GB"/>
+              </w:rPr>
+            </w:pPr>
+            <w:r>
+              <w:rPr>
+                <w:rFonts w:ascii="Calibri" w:eastAsia="Times New Roman" w:hAnsi="Calibri" w:cs="Calibri"/>
+                <w:color w:val="000000"/>
+                <w:lang w:eastAsia="en-GB"/>
+              </w:rPr>
+              <w:t>The number of outgoing effects is equal to the number of incoming effects</w:t>
+            </w:r>
+          </w:p>
+        </w:tc>
+      </w:tr>
+      <w:tr>
+        <w:trPr>
+          <w:trHeight w:val="285"/>
+        </w:trPr>
+        <w:tc>
+          <w:tcPr>
+            <w:tcW w:w="851" w:type="dxa"/>
+            <w:vMerge/>
+            <w:tcBorders>
+              <w:top w:val="nil"/>
+              <w:left w:val="nil"/>
+              <w:bottom w:val="single" w:sz="4" w:space="0" w:color="auto"/>
+              <w:right w:val="nil"/>
+            </w:tcBorders>
+            <w:vAlign w:val="center"/>
+            <w:hideMark/>
+          </w:tcPr>
+          <w:p>
+            <w:pPr>
+              <w:spacing w:after="0" w:line="240" w:lineRule="auto"/>
+              <w:rPr>
+                <w:rFonts w:ascii="Calibri" w:eastAsia="Times New Roman" w:hAnsi="Calibri" w:cs="Calibri"/>
+                <w:color w:val="000000"/>
+                <w:lang w:eastAsia="en-GB"/>
+              </w:rPr>
+            </w:pPr>
+          </w:p>
+        </w:tc>
+        <w:tc>
+          <w:tcPr>
+            <w:tcW w:w="9369" w:type="dxa"/>
+            <w:tcBorders>
+              <w:top w:val="nil"/>
+              <w:left w:val="nil"/>
+              <w:bottom w:val="single" w:sz="4" w:space="0" w:color="auto"/>
+              <w:right w:val="nil"/>
+            </w:tcBorders>
+            <w:shd w:val="clear" w:color="auto" w:fill="auto"/>
+            <w:hideMark/>
+          </w:tcPr>
+          <w:p>
+            <w:pPr>
+              <w:spacing w:after="0" w:line="240" w:lineRule="auto"/>
+              <w:rPr>
+                <w:rFonts w:ascii="Calibri" w:eastAsia="Times New Roman" w:hAnsi="Calibri" w:cs="Calibri"/>
+                <w:color w:val="000000"/>
+                <w:lang w:eastAsia="en-GB"/>
+              </w:rPr>
+            </w:pPr>
+          </w:p>
+        </w:tc>
+      </w:tr>
+      <w:tr>
+        <w:trPr>
+          <w:trHeight w:val="570"/>
+        </w:trPr>
+        <w:tc>
+          <w:tcPr>
+            <w:tcW w:w="851" w:type="dxa"/>
+            <w:vMerge w:val="restart"/>
+            <w:tcBorders>
+              <w:top w:val="single" w:sz="4" w:space="0" w:color="auto"/>
+              <w:left w:val="nil"/>
+              <w:bottom w:val="nil"/>
+              <w:right w:val="nil"/>
+            </w:tcBorders>
+            <w:shd w:val="clear" w:color="auto" w:fill="auto"/>
+            <w:hideMark/>
+          </w:tcPr>
+          <w:p>
+            <w:pPr>
+              <w:spacing w:after="0" w:line="240" w:lineRule="auto"/>
+              <w:jc w:val="center"/>
+              <w:rPr>
+                <w:rFonts w:ascii="Calibri" w:eastAsia="Times New Roman" w:hAnsi="Calibri" w:cs="Calibri"/>
+                <w:color w:val="000000"/>
+                <w:lang w:eastAsia="en-GB"/>
+              </w:rPr>
+            </w:pPr>
+            <w:r>
+              <w:rPr>
+                <w:rFonts w:ascii="Calibri" w:eastAsia="Times New Roman" w:hAnsi="Calibri" w:cs="Calibri"/>
+                <w:color w:val="000000"/>
+                <w:lang w:eastAsia="en-GB"/>
+              </w:rPr>
+              <w:t>4</w:t>
+            </w:r>
+          </w:p>
+        </w:tc>
+        <w:tc>
+          <w:tcPr>
+            <w:tcW w:w="9369" w:type="dxa"/>
+            <w:tcBorders>
+              <w:top w:val="single" w:sz="4" w:space="0" w:color="auto"/>
+              <w:left w:val="nil"/>
+              <w:bottom w:val="nil"/>
+              <w:right w:val="nil"/>
+            </w:tcBorders>
+            <w:shd w:val="clear" w:color="auto" w:fill="auto"/>
+            <w:hideMark/>
+          </w:tcPr>
+          <w:p>
+            <w:pPr>
+              <w:spacing w:after="0" w:line="240" w:lineRule="auto"/>
+              <w:rPr>
+                <w:rFonts w:ascii="Calibri" w:eastAsia="Times New Roman" w:hAnsi="Calibri" w:cs="Calibri"/>
+                <w:color w:val="000000"/>
+                <w:lang w:eastAsia="en-GB"/>
+              </w:rPr>
+            </w:pPr>
+            <w:r>
+              <w:rPr>
+                <w:rFonts w:ascii="Calibri" w:eastAsia="Times New Roman" w:hAnsi="Calibri" w:cs="Calibri"/>
+                <w:color w:val="000000"/>
+                <w:lang w:eastAsia="en-GB"/>
+              </w:rPr>
+              <w:t>Interventions can have surprising and unintended side-effects</w:t>
+            </w:r>
+          </w:p>
+        </w:tc>
+      </w:tr>
+      <w:tr>
+        <w:trPr>
+          <w:trHeight w:val="855"/>
+        </w:trPr>
+        <w:tc>
+          <w:tcPr>
+            <w:tcW w:w="851" w:type="dxa"/>
+            <w:vMerge/>
+            <w:tcBorders>
+              <w:top w:val="nil"/>
+              <w:left w:val="nil"/>
+              <w:bottom w:val="nil"/>
+              <w:right w:val="nil"/>
+            </w:tcBorders>
+            <w:vAlign w:val="center"/>
+            <w:hideMark/>
+          </w:tcPr>
+          <w:p>
+            <w:pPr>
+              <w:spacing w:after="0" w:line="240" w:lineRule="auto"/>
+              <w:rPr>
+                <w:rFonts w:ascii="Calibri" w:eastAsia="Times New Roman" w:hAnsi="Calibri" w:cs="Calibri"/>
+                <w:color w:val="000000"/>
+                <w:lang w:eastAsia="en-GB"/>
+              </w:rPr>
+            </w:pPr>
+          </w:p>
+        </w:tc>
+        <w:tc>
+          <w:tcPr>
+            <w:tcW w:w="9369" w:type="dxa"/>
+            <w:tcBorders>
+              <w:top w:val="nil"/>
+              <w:left w:val="nil"/>
+              <w:bottom w:val="nil"/>
+              <w:right w:val="nil"/>
+            </w:tcBorders>
+            <w:shd w:val="clear" w:color="auto" w:fill="auto"/>
+            <w:hideMark/>
+          </w:tcPr>
+          <w:p>
+            <w:pPr>
+              <w:spacing w:after="0" w:line="240" w:lineRule="auto"/>
+              <w:rPr>
+                <w:rFonts w:ascii="Calibri" w:eastAsia="Times New Roman" w:hAnsi="Calibri" w:cs="Calibri"/>
+                <w:color w:val="000000"/>
+                <w:lang w:eastAsia="en-GB"/>
+              </w:rPr>
+            </w:pPr>
+            <w:r>
+              <w:rPr>
+                <w:rFonts w:ascii="Calibri" w:eastAsia="Times New Roman" w:hAnsi="Calibri" w:cs="Calibri"/>
+                <w:color w:val="000000"/>
+                <w:lang w:eastAsia="en-GB"/>
+              </w:rPr>
+              <w:t>Interventions can have a mix of both good and bad side-effects on the general mental and physical health in the network</w:t>
+            </w:r>
+          </w:p>
+        </w:tc>
+      </w:tr>
+      <w:tr>
+        <w:trPr>
+          <w:trHeight w:val="570"/>
+        </w:trPr>
+        <w:tc>
+          <w:tcPr>
+            <w:tcW w:w="851" w:type="dxa"/>
+            <w:vMerge/>
+            <w:tcBorders>
+              <w:top w:val="nil"/>
+              <w:left w:val="nil"/>
+              <w:bottom w:val="nil"/>
+              <w:right w:val="nil"/>
+            </w:tcBorders>
+            <w:vAlign w:val="center"/>
+            <w:hideMark/>
+          </w:tcPr>
+          <w:p>
+            <w:pPr>
+              <w:spacing w:after="0" w:line="240" w:lineRule="auto"/>
+              <w:rPr>
+                <w:rFonts w:ascii="Calibri" w:eastAsia="Times New Roman" w:hAnsi="Calibri" w:cs="Calibri"/>
+                <w:color w:val="000000"/>
+                <w:lang w:eastAsia="en-GB"/>
+              </w:rPr>
+            </w:pPr>
+          </w:p>
+        </w:tc>
+        <w:tc>
+          <w:tcPr>
+            <w:tcW w:w="9369" w:type="dxa"/>
+            <w:tcBorders>
+              <w:top w:val="nil"/>
+              <w:left w:val="nil"/>
+              <w:bottom w:val="nil"/>
+              <w:right w:val="nil"/>
+            </w:tcBorders>
+            <w:shd w:val="clear" w:color="auto" w:fill="auto"/>
+            <w:hideMark/>
+          </w:tcPr>
+          <w:p>
+            <w:pPr>
+              <w:spacing w:after="0" w:line="240" w:lineRule="auto"/>
+              <w:rPr>
+                <w:rFonts w:ascii="Calibri" w:eastAsia="Times New Roman" w:hAnsi="Calibri" w:cs="Calibri"/>
+                <w:color w:val="000000"/>
+                <w:lang w:eastAsia="en-GB"/>
+              </w:rPr>
+            </w:pPr>
+            <w:r>
+              <w:rPr>
+                <w:rFonts w:ascii="Calibri" w:eastAsia="Times New Roman" w:hAnsi="Calibri" w:cs="Calibri"/>
+                <w:color w:val="000000"/>
+                <w:lang w:eastAsia="en-GB"/>
+              </w:rPr>
+              <w:t>Different interventions can affect the same trait in different ways</w:t>
+            </w:r>
+          </w:p>
+        </w:tc>
+      </w:tr>
+      <w:tr>
+        <w:trPr>
+          <w:trHeight w:val="570"/>
+        </w:trPr>
+        <w:tc>
+          <w:tcPr>
+            <w:tcW w:w="851" w:type="dxa"/>
+            <w:vMerge/>
+            <w:tcBorders>
+              <w:top w:val="nil"/>
+              <w:left w:val="nil"/>
+              <w:bottom w:val="nil"/>
+              <w:right w:val="nil"/>
+            </w:tcBorders>
+            <w:vAlign w:val="center"/>
+            <w:hideMark/>
+          </w:tcPr>
+          <w:p>
+            <w:pPr>
+              <w:spacing w:after="0" w:line="240" w:lineRule="auto"/>
+              <w:rPr>
+                <w:rFonts w:ascii="Calibri" w:eastAsia="Times New Roman" w:hAnsi="Calibri" w:cs="Calibri"/>
+                <w:color w:val="000000"/>
+                <w:lang w:eastAsia="en-GB"/>
+              </w:rPr>
+            </w:pPr>
+          </w:p>
+        </w:tc>
+        <w:tc>
+          <w:tcPr>
+            <w:tcW w:w="9369" w:type="dxa"/>
+            <w:tcBorders>
+              <w:top w:val="nil"/>
+              <w:left w:val="nil"/>
+              <w:bottom w:val="nil"/>
+              <w:right w:val="nil"/>
+            </w:tcBorders>
+            <w:shd w:val="clear" w:color="auto" w:fill="auto"/>
+            <w:hideMark/>
+          </w:tcPr>
+          <w:p>
+            <w:pPr>
+              <w:spacing w:after="0" w:line="240" w:lineRule="auto"/>
+              <w:rPr>
+                <w:rFonts w:ascii="Calibri" w:eastAsia="Times New Roman" w:hAnsi="Calibri" w:cs="Calibri"/>
+                <w:color w:val="000000"/>
+                <w:lang w:eastAsia="en-GB"/>
+              </w:rPr>
+            </w:pPr>
+            <w:r>
+              <w:rPr>
+                <w:rFonts w:ascii="Calibri" w:eastAsia="Times New Roman" w:hAnsi="Calibri" w:cs="Calibri"/>
+                <w:color w:val="000000"/>
+                <w:lang w:eastAsia="en-GB"/>
+              </w:rPr>
+              <w:t xml:space="preserve">Multiple interventions can be enacted concurrently, and their effects can interact with </w:t>
+            </w:r>
+            <w:proofErr w:type="spellStart"/>
+            <w:r>
+              <w:rPr>
+                <w:rFonts w:ascii="Calibri" w:eastAsia="Times New Roman" w:hAnsi="Calibri" w:cs="Calibri"/>
+                <w:color w:val="000000"/>
+                <w:lang w:eastAsia="en-GB"/>
+              </w:rPr>
+              <w:t>eachother</w:t>
+            </w:r>
+            <w:proofErr w:type="spellEnd"/>
+          </w:p>
+        </w:tc>
+      </w:tr>
+      <w:tr>
+        <w:trPr>
+          <w:trHeight w:val="570"/>
+        </w:trPr>
+        <w:tc>
+          <w:tcPr>
+            <w:tcW w:w="851" w:type="dxa"/>
+            <w:vMerge/>
+            <w:tcBorders>
+              <w:top w:val="nil"/>
+              <w:left w:val="nil"/>
+              <w:bottom w:val="single" w:sz="4" w:space="0" w:color="auto"/>
+              <w:right w:val="nil"/>
+            </w:tcBorders>
+            <w:vAlign w:val="center"/>
+            <w:hideMark/>
+          </w:tcPr>
+          <w:p>
+            <w:pPr>
+              <w:spacing w:after="0" w:line="240" w:lineRule="auto"/>
+              <w:rPr>
+                <w:rFonts w:ascii="Calibri" w:eastAsia="Times New Roman" w:hAnsi="Calibri" w:cs="Calibri"/>
+                <w:color w:val="000000"/>
+                <w:lang w:eastAsia="en-GB"/>
+              </w:rPr>
+            </w:pPr>
+          </w:p>
+        </w:tc>
+        <w:tc>
+          <w:tcPr>
+            <w:tcW w:w="9369" w:type="dxa"/>
+            <w:tcBorders>
+              <w:top w:val="nil"/>
+              <w:left w:val="nil"/>
+              <w:bottom w:val="single" w:sz="4" w:space="0" w:color="auto"/>
+              <w:right w:val="nil"/>
+            </w:tcBorders>
+            <w:shd w:val="clear" w:color="auto" w:fill="auto"/>
+            <w:hideMark/>
+          </w:tcPr>
+          <w:p>
+            <w:pPr>
+              <w:spacing w:after="0" w:line="240" w:lineRule="auto"/>
+              <w:rPr>
+                <w:rFonts w:ascii="Calibri" w:eastAsia="Times New Roman" w:hAnsi="Calibri" w:cs="Calibri"/>
+                <w:color w:val="000000"/>
+                <w:lang w:eastAsia="en-GB"/>
+              </w:rPr>
+            </w:pPr>
+            <w:r>
+              <w:rPr>
+                <w:rFonts w:ascii="Calibri" w:eastAsia="Times New Roman" w:hAnsi="Calibri" w:cs="Calibri"/>
+                <w:color w:val="000000"/>
+                <w:lang w:eastAsia="en-GB"/>
+              </w:rPr>
+              <w:t xml:space="preserve">When intervention effects </w:t>
+            </w:r>
+            <w:proofErr w:type="gramStart"/>
+            <w:r>
+              <w:rPr>
+                <w:rFonts w:ascii="Calibri" w:eastAsia="Times New Roman" w:hAnsi="Calibri" w:cs="Calibri"/>
+                <w:color w:val="000000"/>
+                <w:lang w:eastAsia="en-GB"/>
+              </w:rPr>
+              <w:t>interact</w:t>
+            </w:r>
+            <w:proofErr w:type="gramEnd"/>
+            <w:r>
+              <w:rPr>
+                <w:rFonts w:ascii="Calibri" w:eastAsia="Times New Roman" w:hAnsi="Calibri" w:cs="Calibri"/>
+                <w:color w:val="000000"/>
+                <w:lang w:eastAsia="en-GB"/>
+              </w:rPr>
+              <w:t xml:space="preserve"> their overall effect is calculated by adding their effects together</w:t>
+            </w:r>
+          </w:p>
+        </w:tc>
+      </w:tr>
+      <w:tr>
+        <w:trPr>
+          <w:trHeight w:val="1140"/>
+        </w:trPr>
+        <w:tc>
+          <w:tcPr>
+            <w:tcW w:w="851" w:type="dxa"/>
+            <w:vMerge w:val="restart"/>
+            <w:tcBorders>
+              <w:top w:val="single" w:sz="4" w:space="0" w:color="auto"/>
+              <w:left w:val="nil"/>
+              <w:bottom w:val="nil"/>
+              <w:right w:val="nil"/>
+            </w:tcBorders>
+            <w:shd w:val="clear" w:color="auto" w:fill="auto"/>
+            <w:hideMark/>
+          </w:tcPr>
+          <w:p>
+            <w:pPr>
+              <w:spacing w:after="0" w:line="240" w:lineRule="auto"/>
+              <w:jc w:val="center"/>
+              <w:rPr>
+                <w:rFonts w:ascii="Calibri" w:eastAsia="Times New Roman" w:hAnsi="Calibri" w:cs="Calibri"/>
+                <w:color w:val="000000"/>
+                <w:lang w:eastAsia="en-GB"/>
+              </w:rPr>
+            </w:pPr>
+            <w:r>
+              <w:rPr>
+                <w:rFonts w:ascii="Calibri" w:eastAsia="Times New Roman" w:hAnsi="Calibri" w:cs="Calibri"/>
+                <w:color w:val="000000"/>
+                <w:lang w:eastAsia="en-GB"/>
+              </w:rPr>
+              <w:t>5</w:t>
+            </w:r>
+          </w:p>
+        </w:tc>
+        <w:tc>
+          <w:tcPr>
+            <w:tcW w:w="9369" w:type="dxa"/>
+            <w:tcBorders>
+              <w:top w:val="single" w:sz="4" w:space="0" w:color="auto"/>
+              <w:left w:val="nil"/>
+              <w:bottom w:val="nil"/>
+              <w:right w:val="nil"/>
+            </w:tcBorders>
+            <w:shd w:val="clear" w:color="auto" w:fill="auto"/>
+            <w:hideMark/>
+          </w:tcPr>
+          <w:p>
+            <w:pPr>
+              <w:spacing w:after="0" w:line="240" w:lineRule="auto"/>
+              <w:rPr>
+                <w:rFonts w:ascii="Calibri" w:eastAsia="Times New Roman" w:hAnsi="Calibri" w:cs="Calibri"/>
+                <w:color w:val="000000"/>
+                <w:lang w:eastAsia="en-GB"/>
+              </w:rPr>
+            </w:pPr>
+            <w:r>
+              <w:rPr>
+                <w:rFonts w:ascii="Calibri" w:eastAsia="Times New Roman" w:hAnsi="Calibri" w:cs="Calibri"/>
+                <w:color w:val="000000"/>
+                <w:lang w:eastAsia="en-GB"/>
+              </w:rPr>
+              <w:t>Interventions can reduce the prevalence of traits</w:t>
+            </w:r>
+          </w:p>
+        </w:tc>
+      </w:tr>
+      <w:tr>
+        <w:trPr>
+          <w:trHeight w:val="855"/>
+        </w:trPr>
+        <w:tc>
+          <w:tcPr>
+            <w:tcW w:w="851" w:type="dxa"/>
+            <w:vMerge/>
+            <w:tcBorders>
+              <w:top w:val="nil"/>
+              <w:left w:val="nil"/>
+              <w:bottom w:val="nil"/>
+              <w:right w:val="nil"/>
+            </w:tcBorders>
+            <w:vAlign w:val="center"/>
+            <w:hideMark/>
+          </w:tcPr>
+          <w:p>
+            <w:pPr>
+              <w:spacing w:after="0" w:line="240" w:lineRule="auto"/>
+              <w:rPr>
+                <w:rFonts w:ascii="Calibri" w:eastAsia="Times New Roman" w:hAnsi="Calibri" w:cs="Calibri"/>
+                <w:color w:val="000000"/>
+                <w:lang w:eastAsia="en-GB"/>
+              </w:rPr>
+            </w:pPr>
+          </w:p>
+        </w:tc>
+        <w:tc>
+          <w:tcPr>
+            <w:tcW w:w="9369" w:type="dxa"/>
+            <w:tcBorders>
+              <w:top w:val="nil"/>
+              <w:left w:val="nil"/>
+              <w:bottom w:val="nil"/>
+              <w:right w:val="nil"/>
+            </w:tcBorders>
+            <w:shd w:val="clear" w:color="auto" w:fill="auto"/>
+            <w:hideMark/>
+          </w:tcPr>
+          <w:p>
+            <w:pPr>
+              <w:spacing w:after="0" w:line="240" w:lineRule="auto"/>
+              <w:rPr>
+                <w:rFonts w:ascii="Calibri" w:eastAsia="Times New Roman" w:hAnsi="Calibri" w:cs="Calibri"/>
+                <w:color w:val="000000"/>
+                <w:lang w:eastAsia="en-GB"/>
+              </w:rPr>
+            </w:pPr>
+            <w:r>
+              <w:rPr>
+                <w:rFonts w:ascii="Calibri" w:eastAsia="Times New Roman" w:hAnsi="Calibri" w:cs="Calibri"/>
+                <w:color w:val="000000"/>
+                <w:lang w:eastAsia="en-GB"/>
+              </w:rPr>
+              <w:t>When an intervention reduces a trait’s prevalence the outgoing effects are negated in valence (i.e., a reduction effect becomes an increase and vice-versa)</w:t>
+            </w:r>
+          </w:p>
+        </w:tc>
+      </w:tr>
+      <w:tr>
+        <w:trPr>
+          <w:trHeight w:val="855"/>
+        </w:trPr>
+        <w:tc>
+          <w:tcPr>
+            <w:tcW w:w="851" w:type="dxa"/>
+            <w:vMerge/>
+            <w:tcBorders>
+              <w:top w:val="nil"/>
+              <w:left w:val="nil"/>
+              <w:bottom w:val="single" w:sz="4" w:space="0" w:color="auto"/>
+              <w:right w:val="nil"/>
+            </w:tcBorders>
+            <w:vAlign w:val="center"/>
+            <w:hideMark/>
+          </w:tcPr>
+          <w:p>
+            <w:pPr>
+              <w:spacing w:after="0" w:line="240" w:lineRule="auto"/>
+              <w:rPr>
+                <w:rFonts w:ascii="Calibri" w:eastAsia="Times New Roman" w:hAnsi="Calibri" w:cs="Calibri"/>
+                <w:color w:val="000000"/>
+                <w:lang w:eastAsia="en-GB"/>
+              </w:rPr>
+            </w:pPr>
+          </w:p>
+        </w:tc>
+        <w:tc>
+          <w:tcPr>
+            <w:tcW w:w="9369" w:type="dxa"/>
+            <w:tcBorders>
+              <w:top w:val="nil"/>
+              <w:left w:val="nil"/>
+              <w:bottom w:val="single" w:sz="4" w:space="0" w:color="auto"/>
+              <w:right w:val="nil"/>
+            </w:tcBorders>
+            <w:shd w:val="clear" w:color="auto" w:fill="auto"/>
+            <w:hideMark/>
+          </w:tcPr>
+          <w:p>
+            <w:pPr>
+              <w:spacing w:after="0" w:line="240" w:lineRule="auto"/>
+              <w:rPr>
+                <w:rFonts w:ascii="Calibri" w:eastAsia="Times New Roman" w:hAnsi="Calibri" w:cs="Calibri"/>
+                <w:color w:val="000000"/>
+                <w:lang w:eastAsia="en-GB"/>
+              </w:rPr>
+            </w:pPr>
+            <w:r>
+              <w:rPr>
+                <w:rFonts w:ascii="Calibri" w:eastAsia="Times New Roman" w:hAnsi="Calibri" w:cs="Calibri"/>
+                <w:color w:val="000000"/>
+                <w:lang w:eastAsia="en-GB"/>
+              </w:rPr>
+              <w:t xml:space="preserve">To calculate the direct effects of reducing the prevalence of a trait, one </w:t>
+            </w:r>
+            <w:proofErr w:type="gramStart"/>
+            <w:r>
+              <w:rPr>
+                <w:rFonts w:ascii="Calibri" w:eastAsia="Times New Roman" w:hAnsi="Calibri" w:cs="Calibri"/>
+                <w:color w:val="000000"/>
+                <w:lang w:eastAsia="en-GB"/>
+              </w:rPr>
+              <w:t>has to</w:t>
+            </w:r>
+            <w:proofErr w:type="gramEnd"/>
+            <w:r>
+              <w:rPr>
+                <w:rFonts w:ascii="Calibri" w:eastAsia="Times New Roman" w:hAnsi="Calibri" w:cs="Calibri"/>
+                <w:color w:val="000000"/>
+                <w:lang w:eastAsia="en-GB"/>
+              </w:rPr>
+              <w:t xml:space="preserve"> negate the valence of outgoing effects</w:t>
+            </w:r>
+          </w:p>
+        </w:tc>
+      </w:tr>
+      <w:tr>
+        <w:trPr>
+          <w:trHeight w:val="1140"/>
+        </w:trPr>
+        <w:tc>
+          <w:tcPr>
+            <w:tcW w:w="851" w:type="dxa"/>
+            <w:vMerge w:val="restart"/>
+            <w:tcBorders>
+              <w:top w:val="single" w:sz="4" w:space="0" w:color="auto"/>
+              <w:left w:val="nil"/>
+              <w:bottom w:val="nil"/>
+              <w:right w:val="nil"/>
+            </w:tcBorders>
+            <w:shd w:val="clear" w:color="auto" w:fill="auto"/>
+            <w:hideMark/>
+          </w:tcPr>
+          <w:p>
+            <w:pPr>
+              <w:spacing w:after="0" w:line="240" w:lineRule="auto"/>
+              <w:jc w:val="center"/>
+              <w:rPr>
+                <w:rFonts w:ascii="Calibri" w:eastAsia="Times New Roman" w:hAnsi="Calibri" w:cs="Calibri"/>
+                <w:color w:val="000000"/>
+                <w:lang w:eastAsia="en-GB"/>
+              </w:rPr>
+            </w:pPr>
+            <w:r>
+              <w:rPr>
+                <w:rFonts w:ascii="Calibri" w:eastAsia="Times New Roman" w:hAnsi="Calibri" w:cs="Calibri"/>
+                <w:color w:val="000000"/>
+                <w:lang w:eastAsia="en-GB"/>
+              </w:rPr>
+              <w:t>6</w:t>
+            </w:r>
+          </w:p>
+        </w:tc>
+        <w:tc>
+          <w:tcPr>
+            <w:tcW w:w="9369" w:type="dxa"/>
+            <w:tcBorders>
+              <w:top w:val="single" w:sz="4" w:space="0" w:color="auto"/>
+              <w:left w:val="nil"/>
+              <w:bottom w:val="nil"/>
+              <w:right w:val="nil"/>
+            </w:tcBorders>
+            <w:shd w:val="clear" w:color="auto" w:fill="auto"/>
+            <w:hideMark/>
+          </w:tcPr>
+          <w:p>
+            <w:pPr>
+              <w:spacing w:after="0" w:line="240" w:lineRule="auto"/>
+              <w:rPr>
+                <w:rFonts w:ascii="Calibri" w:eastAsia="Times New Roman" w:hAnsi="Calibri" w:cs="Calibri"/>
+                <w:color w:val="000000"/>
+                <w:lang w:eastAsia="en-GB"/>
+              </w:rPr>
+            </w:pPr>
+            <w:r>
+              <w:rPr>
+                <w:rFonts w:ascii="Calibri" w:eastAsia="Times New Roman" w:hAnsi="Calibri" w:cs="Calibri"/>
+                <w:color w:val="000000"/>
+                <w:lang w:eastAsia="en-GB"/>
+              </w:rPr>
+              <w:t xml:space="preserve">A trait can have an indirect effect on a target trait by first affecting another trait (a mediator) which is connected to the target and causes a consequential effect on it (e.g., </w:t>
+            </w:r>
+            <w:proofErr w:type="spellStart"/>
+            <w:r>
+              <w:rPr>
+                <w:rFonts w:ascii="Calibri" w:eastAsia="Times New Roman" w:hAnsi="Calibri" w:cs="Calibri"/>
+                <w:color w:val="000000"/>
+                <w:lang w:eastAsia="en-GB"/>
+              </w:rPr>
+              <w:t>BMIàDiabetesàHeart</w:t>
+            </w:r>
+            <w:proofErr w:type="spellEnd"/>
+            <w:r>
+              <w:rPr>
+                <w:rFonts w:ascii="Calibri" w:eastAsia="Times New Roman" w:hAnsi="Calibri" w:cs="Calibri"/>
+                <w:color w:val="000000"/>
+                <w:lang w:eastAsia="en-GB"/>
+              </w:rPr>
+              <w:t xml:space="preserve"> disease CHD)</w:t>
+            </w:r>
+          </w:p>
+        </w:tc>
+      </w:tr>
+      <w:tr>
+        <w:trPr>
+          <w:trHeight w:val="855"/>
+        </w:trPr>
+        <w:tc>
+          <w:tcPr>
+            <w:tcW w:w="851" w:type="dxa"/>
+            <w:vMerge/>
+            <w:tcBorders>
+              <w:top w:val="nil"/>
+              <w:left w:val="nil"/>
+              <w:bottom w:val="nil"/>
+              <w:right w:val="nil"/>
+            </w:tcBorders>
+            <w:vAlign w:val="center"/>
+            <w:hideMark/>
+          </w:tcPr>
+          <w:p>
+            <w:pPr>
+              <w:spacing w:after="0" w:line="240" w:lineRule="auto"/>
+              <w:rPr>
+                <w:rFonts w:ascii="Calibri" w:eastAsia="Times New Roman" w:hAnsi="Calibri" w:cs="Calibri"/>
+                <w:color w:val="000000"/>
+                <w:lang w:eastAsia="en-GB"/>
+              </w:rPr>
+            </w:pPr>
+          </w:p>
+        </w:tc>
+        <w:tc>
+          <w:tcPr>
+            <w:tcW w:w="9369" w:type="dxa"/>
+            <w:tcBorders>
+              <w:top w:val="nil"/>
+              <w:left w:val="nil"/>
+              <w:bottom w:val="nil"/>
+              <w:right w:val="nil"/>
+            </w:tcBorders>
+            <w:shd w:val="clear" w:color="auto" w:fill="auto"/>
+            <w:hideMark/>
+          </w:tcPr>
+          <w:p>
+            <w:pPr>
+              <w:spacing w:after="0" w:line="240" w:lineRule="auto"/>
+              <w:rPr>
+                <w:rFonts w:ascii="Calibri" w:eastAsia="Times New Roman" w:hAnsi="Calibri" w:cs="Calibri"/>
+                <w:color w:val="000000"/>
+                <w:lang w:eastAsia="en-GB"/>
+              </w:rPr>
+            </w:pPr>
+            <w:r>
+              <w:rPr>
+                <w:rFonts w:ascii="Calibri" w:eastAsia="Times New Roman" w:hAnsi="Calibri" w:cs="Calibri"/>
+                <w:color w:val="000000"/>
+                <w:lang w:eastAsia="en-GB"/>
+              </w:rPr>
+              <w:t xml:space="preserve">Indirect effects can involve one mediator (1st order mediation: as above) or many mediators (e.g., 2nd order mediation: </w:t>
+            </w:r>
+            <w:proofErr w:type="spellStart"/>
+            <w:r>
+              <w:rPr>
+                <w:rFonts w:ascii="Calibri" w:eastAsia="Times New Roman" w:hAnsi="Calibri" w:cs="Calibri"/>
+                <w:color w:val="000000"/>
+                <w:lang w:eastAsia="en-GB"/>
+              </w:rPr>
+              <w:t>EducationàBMIàDiabetesàHeart</w:t>
+            </w:r>
+            <w:proofErr w:type="spellEnd"/>
+            <w:r>
+              <w:rPr>
+                <w:rFonts w:ascii="Calibri" w:eastAsia="Times New Roman" w:hAnsi="Calibri" w:cs="Calibri"/>
+                <w:color w:val="000000"/>
+                <w:lang w:eastAsia="en-GB"/>
+              </w:rPr>
+              <w:t>)</w:t>
+            </w:r>
+          </w:p>
+        </w:tc>
+      </w:tr>
+      <w:tr>
+        <w:trPr>
+          <w:trHeight w:val="570"/>
+        </w:trPr>
+        <w:tc>
+          <w:tcPr>
+            <w:tcW w:w="851" w:type="dxa"/>
+            <w:vMerge/>
+            <w:tcBorders>
+              <w:top w:val="nil"/>
+              <w:left w:val="nil"/>
+              <w:bottom w:val="nil"/>
+              <w:right w:val="nil"/>
+            </w:tcBorders>
+            <w:vAlign w:val="center"/>
+            <w:hideMark/>
+          </w:tcPr>
+          <w:p>
+            <w:pPr>
+              <w:spacing w:after="0" w:line="240" w:lineRule="auto"/>
+              <w:rPr>
+                <w:rFonts w:ascii="Calibri" w:eastAsia="Times New Roman" w:hAnsi="Calibri" w:cs="Calibri"/>
+                <w:color w:val="000000"/>
+                <w:lang w:eastAsia="en-GB"/>
+              </w:rPr>
+            </w:pPr>
+          </w:p>
+        </w:tc>
+        <w:tc>
+          <w:tcPr>
+            <w:tcW w:w="9369" w:type="dxa"/>
+            <w:tcBorders>
+              <w:top w:val="nil"/>
+              <w:left w:val="nil"/>
+              <w:bottom w:val="nil"/>
+              <w:right w:val="nil"/>
+            </w:tcBorders>
+            <w:shd w:val="clear" w:color="auto" w:fill="auto"/>
+            <w:hideMark/>
+          </w:tcPr>
+          <w:p>
+            <w:pPr>
+              <w:spacing w:after="0" w:line="240" w:lineRule="auto"/>
+              <w:rPr>
+                <w:rFonts w:ascii="Calibri" w:eastAsia="Times New Roman" w:hAnsi="Calibri" w:cs="Calibri"/>
+                <w:color w:val="000000"/>
+                <w:lang w:eastAsia="en-GB"/>
+              </w:rPr>
+            </w:pPr>
+            <w:r>
+              <w:rPr>
+                <w:rFonts w:ascii="Calibri" w:eastAsia="Times New Roman" w:hAnsi="Calibri" w:cs="Calibri"/>
+                <w:color w:val="000000"/>
+                <w:lang w:eastAsia="en-GB"/>
+              </w:rPr>
+              <w:t>Effects propagate through related nodes in the network</w:t>
+            </w:r>
+          </w:p>
+        </w:tc>
+      </w:tr>
+      <w:tr>
+        <w:trPr>
+          <w:trHeight w:val="570"/>
+        </w:trPr>
+        <w:tc>
+          <w:tcPr>
+            <w:tcW w:w="851" w:type="dxa"/>
+            <w:vMerge/>
+            <w:tcBorders>
+              <w:top w:val="nil"/>
+              <w:left w:val="nil"/>
+              <w:bottom w:val="nil"/>
+              <w:right w:val="nil"/>
+            </w:tcBorders>
+            <w:vAlign w:val="center"/>
+            <w:hideMark/>
+          </w:tcPr>
+          <w:p>
+            <w:pPr>
+              <w:spacing w:after="0" w:line="240" w:lineRule="auto"/>
+              <w:rPr>
+                <w:rFonts w:ascii="Calibri" w:eastAsia="Times New Roman" w:hAnsi="Calibri" w:cs="Calibri"/>
+                <w:color w:val="000000"/>
+                <w:lang w:eastAsia="en-GB"/>
+              </w:rPr>
+            </w:pPr>
+          </w:p>
+        </w:tc>
+        <w:tc>
+          <w:tcPr>
+            <w:tcW w:w="9369" w:type="dxa"/>
+            <w:tcBorders>
+              <w:top w:val="nil"/>
+              <w:left w:val="nil"/>
+              <w:bottom w:val="nil"/>
+              <w:right w:val="nil"/>
+            </w:tcBorders>
+            <w:shd w:val="clear" w:color="auto" w:fill="auto"/>
+            <w:hideMark/>
+          </w:tcPr>
+          <w:p>
+            <w:pPr>
+              <w:spacing w:after="0" w:line="240" w:lineRule="auto"/>
+              <w:rPr>
+                <w:rFonts w:ascii="Calibri" w:eastAsia="Times New Roman" w:hAnsi="Calibri" w:cs="Calibri"/>
+                <w:color w:val="000000"/>
+                <w:lang w:eastAsia="en-GB"/>
+              </w:rPr>
+            </w:pPr>
+            <w:r>
+              <w:rPr>
+                <w:rFonts w:ascii="Calibri" w:eastAsia="Times New Roman" w:hAnsi="Calibri" w:cs="Calibri"/>
+                <w:color w:val="000000"/>
+                <w:lang w:eastAsia="en-GB"/>
+              </w:rPr>
+              <w:t>The indirect effects of interventions can be thought of as a series of steps in a pathway</w:t>
+            </w:r>
+          </w:p>
+        </w:tc>
+      </w:tr>
+      <w:tr>
+        <w:trPr>
+          <w:trHeight w:val="570"/>
+        </w:trPr>
+        <w:tc>
+          <w:tcPr>
+            <w:tcW w:w="851" w:type="dxa"/>
+            <w:vMerge/>
+            <w:tcBorders>
+              <w:top w:val="nil"/>
+              <w:left w:val="nil"/>
+              <w:bottom w:val="nil"/>
+              <w:right w:val="nil"/>
+            </w:tcBorders>
+            <w:vAlign w:val="center"/>
+            <w:hideMark/>
+          </w:tcPr>
+          <w:p>
+            <w:pPr>
+              <w:spacing w:after="0" w:line="240" w:lineRule="auto"/>
+              <w:rPr>
+                <w:rFonts w:ascii="Calibri" w:eastAsia="Times New Roman" w:hAnsi="Calibri" w:cs="Calibri"/>
+                <w:color w:val="000000"/>
+                <w:lang w:eastAsia="en-GB"/>
+              </w:rPr>
+            </w:pPr>
+          </w:p>
+        </w:tc>
+        <w:tc>
+          <w:tcPr>
+            <w:tcW w:w="9369" w:type="dxa"/>
+            <w:tcBorders>
+              <w:top w:val="nil"/>
+              <w:left w:val="nil"/>
+              <w:bottom w:val="nil"/>
+              <w:right w:val="nil"/>
+            </w:tcBorders>
+            <w:shd w:val="clear" w:color="auto" w:fill="auto"/>
+            <w:hideMark/>
+          </w:tcPr>
+          <w:p>
+            <w:pPr>
+              <w:spacing w:after="0" w:line="240" w:lineRule="auto"/>
+              <w:rPr>
+                <w:rFonts w:ascii="Calibri" w:eastAsia="Times New Roman" w:hAnsi="Calibri" w:cs="Calibri"/>
+                <w:color w:val="000000"/>
+                <w:lang w:eastAsia="en-GB"/>
+              </w:rPr>
+            </w:pPr>
+            <w:r>
+              <w:rPr>
+                <w:rFonts w:ascii="Calibri" w:eastAsia="Times New Roman" w:hAnsi="Calibri" w:cs="Calibri"/>
+                <w:color w:val="000000"/>
+                <w:lang w:eastAsia="en-GB"/>
+              </w:rPr>
+              <w:t>The indirect effect between two traits is calculated as the sum of each step in the pathway of effects</w:t>
+            </w:r>
+          </w:p>
+        </w:tc>
+      </w:tr>
+      <w:tr>
+        <w:trPr>
+          <w:trHeight w:val="855"/>
+        </w:trPr>
+        <w:tc>
+          <w:tcPr>
+            <w:tcW w:w="851" w:type="dxa"/>
+            <w:vMerge/>
+            <w:tcBorders>
+              <w:top w:val="nil"/>
+              <w:left w:val="nil"/>
+              <w:bottom w:val="nil"/>
+              <w:right w:val="nil"/>
+            </w:tcBorders>
+            <w:vAlign w:val="center"/>
+            <w:hideMark/>
+          </w:tcPr>
+          <w:p>
+            <w:pPr>
+              <w:spacing w:after="0" w:line="240" w:lineRule="auto"/>
+              <w:rPr>
+                <w:rFonts w:ascii="Calibri" w:eastAsia="Times New Roman" w:hAnsi="Calibri" w:cs="Calibri"/>
+                <w:color w:val="000000"/>
+                <w:lang w:eastAsia="en-GB"/>
+              </w:rPr>
+            </w:pPr>
+          </w:p>
+        </w:tc>
+        <w:tc>
+          <w:tcPr>
+            <w:tcW w:w="9369" w:type="dxa"/>
+            <w:tcBorders>
+              <w:top w:val="nil"/>
+              <w:left w:val="nil"/>
+              <w:bottom w:val="nil"/>
+              <w:right w:val="nil"/>
+            </w:tcBorders>
+            <w:shd w:val="clear" w:color="auto" w:fill="auto"/>
+            <w:hideMark/>
+          </w:tcPr>
+          <w:p>
+            <w:pPr>
+              <w:spacing w:after="0" w:line="240" w:lineRule="auto"/>
+              <w:rPr>
+                <w:rFonts w:ascii="Calibri" w:eastAsia="Times New Roman" w:hAnsi="Calibri" w:cs="Calibri"/>
+                <w:color w:val="000000"/>
+                <w:lang w:eastAsia="en-GB"/>
+              </w:rPr>
+            </w:pPr>
+            <w:r>
+              <w:rPr>
+                <w:rFonts w:ascii="Calibri" w:eastAsia="Times New Roman" w:hAnsi="Calibri" w:cs="Calibri"/>
+                <w:color w:val="000000"/>
+                <w:lang w:eastAsia="en-GB"/>
+              </w:rPr>
+              <w:t>The total effect of one trait on another is equal to the direct effect plus the indirect effect</w:t>
+            </w:r>
+          </w:p>
+        </w:tc>
+      </w:tr>
+      <w:tr>
+        <w:trPr>
+          <w:trHeight w:val="855"/>
+        </w:trPr>
+        <w:tc>
+          <w:tcPr>
+            <w:tcW w:w="851" w:type="dxa"/>
+            <w:vMerge/>
+            <w:tcBorders>
+              <w:top w:val="nil"/>
+              <w:left w:val="nil"/>
+              <w:bottom w:val="single" w:sz="4" w:space="0" w:color="auto"/>
+              <w:right w:val="nil"/>
+            </w:tcBorders>
+            <w:vAlign w:val="center"/>
+            <w:hideMark/>
+          </w:tcPr>
+          <w:p>
+            <w:pPr>
+              <w:spacing w:after="0" w:line="240" w:lineRule="auto"/>
+              <w:rPr>
+                <w:rFonts w:ascii="Calibri" w:eastAsia="Times New Roman" w:hAnsi="Calibri" w:cs="Calibri"/>
+                <w:color w:val="000000"/>
+                <w:lang w:eastAsia="en-GB"/>
+              </w:rPr>
+            </w:pPr>
+          </w:p>
+        </w:tc>
+        <w:tc>
+          <w:tcPr>
+            <w:tcW w:w="9369" w:type="dxa"/>
+            <w:tcBorders>
+              <w:top w:val="nil"/>
+              <w:left w:val="nil"/>
+              <w:bottom w:val="single" w:sz="4" w:space="0" w:color="auto"/>
+              <w:right w:val="nil"/>
+            </w:tcBorders>
+            <w:shd w:val="clear" w:color="auto" w:fill="auto"/>
+            <w:hideMark/>
+          </w:tcPr>
+          <w:p>
+            <w:pPr>
+              <w:spacing w:after="0" w:line="240" w:lineRule="auto"/>
+              <w:rPr>
+                <w:rFonts w:ascii="Calibri" w:eastAsia="Times New Roman" w:hAnsi="Calibri" w:cs="Calibri"/>
+                <w:color w:val="000000"/>
+                <w:lang w:eastAsia="en-GB"/>
+              </w:rPr>
+            </w:pPr>
+            <w:r>
+              <w:rPr>
+                <w:rFonts w:ascii="Calibri" w:eastAsia="Times New Roman" w:hAnsi="Calibri" w:cs="Calibri"/>
+                <w:color w:val="000000"/>
+                <w:lang w:eastAsia="en-GB"/>
+              </w:rPr>
+              <w:t>The magnitude of the outgoing effects for a trait are usually greater when it is intervened on directly rather than indirectly (i.e., as a step in a pathway)</w:t>
+            </w:r>
+          </w:p>
+        </w:tc>
+      </w:tr>
+      <w:tr>
+        <w:trPr>
+          <w:trHeight w:val="1500"/>
+        </w:trPr>
+        <w:tc>
+          <w:tcPr>
+            <w:tcW w:w="851" w:type="dxa"/>
+            <w:vMerge w:val="restart"/>
+            <w:tcBorders>
+              <w:top w:val="single" w:sz="4" w:space="0" w:color="auto"/>
+              <w:left w:val="nil"/>
+              <w:bottom w:val="nil"/>
+              <w:right w:val="nil"/>
+            </w:tcBorders>
+            <w:shd w:val="clear" w:color="auto" w:fill="auto"/>
+            <w:hideMark/>
+          </w:tcPr>
+          <w:p>
+            <w:pPr>
+              <w:spacing w:after="0" w:line="240" w:lineRule="auto"/>
+              <w:jc w:val="center"/>
+              <w:rPr>
+                <w:rFonts w:ascii="Calibri" w:eastAsia="Times New Roman" w:hAnsi="Calibri" w:cs="Calibri"/>
+                <w:color w:val="000000"/>
+                <w:lang w:eastAsia="en-GB"/>
+              </w:rPr>
+            </w:pPr>
+            <w:r>
+              <w:rPr>
+                <w:rFonts w:ascii="Calibri" w:eastAsia="Times New Roman" w:hAnsi="Calibri" w:cs="Calibri"/>
+                <w:color w:val="000000"/>
+                <w:lang w:eastAsia="en-GB"/>
+              </w:rPr>
+              <w:t>7</w:t>
+            </w:r>
+          </w:p>
+        </w:tc>
+        <w:tc>
+          <w:tcPr>
+            <w:tcW w:w="9369" w:type="dxa"/>
+            <w:tcBorders>
+              <w:top w:val="single" w:sz="4" w:space="0" w:color="auto"/>
+              <w:left w:val="nil"/>
+              <w:bottom w:val="nil"/>
+              <w:right w:val="nil"/>
+            </w:tcBorders>
+            <w:shd w:val="clear" w:color="auto" w:fill="auto"/>
+            <w:hideMark/>
+          </w:tcPr>
+          <w:p>
+            <w:pPr>
+              <w:spacing w:after="0" w:line="240" w:lineRule="auto"/>
+              <w:rPr>
+                <w:rFonts w:ascii="Calibri" w:eastAsia="Times New Roman" w:hAnsi="Calibri" w:cs="Calibri"/>
+                <w:color w:val="000000"/>
+                <w:lang w:eastAsia="en-GB"/>
+              </w:rPr>
+            </w:pPr>
+            <w:r>
+              <w:rPr>
+                <w:rFonts w:ascii="Calibri" w:eastAsia="Times New Roman" w:hAnsi="Calibri" w:cs="Calibri"/>
+                <w:color w:val="000000"/>
+                <w:lang w:eastAsia="en-GB"/>
+              </w:rPr>
+              <w:t>Steps in effect pathways can have a mix of valences (i.e., effects which both increase and decrease traits)</w:t>
+            </w:r>
+          </w:p>
+        </w:tc>
+      </w:tr>
+      <w:tr>
+        <w:trPr>
+          <w:trHeight w:val="1140"/>
+        </w:trPr>
+        <w:tc>
+          <w:tcPr>
+            <w:tcW w:w="851" w:type="dxa"/>
+            <w:vMerge/>
+            <w:tcBorders>
+              <w:top w:val="nil"/>
+              <w:left w:val="nil"/>
+              <w:bottom w:val="nil"/>
+              <w:right w:val="nil"/>
+            </w:tcBorders>
+            <w:vAlign w:val="center"/>
+            <w:hideMark/>
+          </w:tcPr>
+          <w:p>
+            <w:pPr>
+              <w:spacing w:after="0" w:line="240" w:lineRule="auto"/>
+              <w:rPr>
+                <w:rFonts w:ascii="Calibri" w:eastAsia="Times New Roman" w:hAnsi="Calibri" w:cs="Calibri"/>
+                <w:color w:val="000000"/>
+                <w:lang w:eastAsia="en-GB"/>
+              </w:rPr>
+            </w:pPr>
+          </w:p>
+        </w:tc>
+        <w:tc>
+          <w:tcPr>
+            <w:tcW w:w="9369" w:type="dxa"/>
+            <w:tcBorders>
+              <w:top w:val="nil"/>
+              <w:left w:val="nil"/>
+              <w:bottom w:val="nil"/>
+              <w:right w:val="nil"/>
+            </w:tcBorders>
+            <w:shd w:val="clear" w:color="auto" w:fill="auto"/>
+            <w:hideMark/>
+          </w:tcPr>
+          <w:p>
+            <w:pPr>
+              <w:spacing w:after="0" w:line="240" w:lineRule="auto"/>
+              <w:rPr>
+                <w:rFonts w:ascii="Calibri" w:eastAsia="Times New Roman" w:hAnsi="Calibri" w:cs="Calibri"/>
+                <w:color w:val="000000"/>
+                <w:lang w:eastAsia="en-GB"/>
+              </w:rPr>
+            </w:pPr>
+            <w:r>
+              <w:rPr>
+                <w:rFonts w:ascii="Calibri" w:eastAsia="Times New Roman" w:hAnsi="Calibri" w:cs="Calibri"/>
+                <w:color w:val="000000"/>
+                <w:lang w:eastAsia="en-GB"/>
+              </w:rPr>
+              <w:t>Indirect effect pathways can be complex and their effects difficult to predict especially when pathways have many steps which are mixed in valence</w:t>
+            </w:r>
+          </w:p>
+        </w:tc>
+      </w:tr>
+      <w:tr>
+        <w:trPr>
+          <w:trHeight w:val="855"/>
+        </w:trPr>
+        <w:tc>
+          <w:tcPr>
+            <w:tcW w:w="851" w:type="dxa"/>
+            <w:vMerge/>
+            <w:tcBorders>
+              <w:top w:val="nil"/>
+              <w:left w:val="nil"/>
+              <w:bottom w:val="nil"/>
+              <w:right w:val="nil"/>
+            </w:tcBorders>
+            <w:vAlign w:val="center"/>
+            <w:hideMark/>
+          </w:tcPr>
+          <w:p>
+            <w:pPr>
+              <w:spacing w:after="0" w:line="240" w:lineRule="auto"/>
+              <w:rPr>
+                <w:rFonts w:ascii="Calibri" w:eastAsia="Times New Roman" w:hAnsi="Calibri" w:cs="Calibri"/>
+                <w:color w:val="000000"/>
+                <w:lang w:eastAsia="en-GB"/>
+              </w:rPr>
+            </w:pPr>
+          </w:p>
+        </w:tc>
+        <w:tc>
+          <w:tcPr>
+            <w:tcW w:w="9369" w:type="dxa"/>
+            <w:tcBorders>
+              <w:top w:val="nil"/>
+              <w:left w:val="nil"/>
+              <w:bottom w:val="nil"/>
+              <w:right w:val="nil"/>
+            </w:tcBorders>
+            <w:shd w:val="clear" w:color="auto" w:fill="auto"/>
+            <w:hideMark/>
+          </w:tcPr>
+          <w:p>
+            <w:pPr>
+              <w:spacing w:after="0" w:line="240" w:lineRule="auto"/>
+              <w:rPr>
+                <w:rFonts w:ascii="Calibri" w:eastAsia="Times New Roman" w:hAnsi="Calibri" w:cs="Calibri"/>
+                <w:color w:val="000000"/>
+                <w:lang w:eastAsia="en-GB"/>
+              </w:rPr>
+            </w:pPr>
+            <w:r>
+              <w:rPr>
+                <w:rFonts w:ascii="Calibri" w:eastAsia="Times New Roman" w:hAnsi="Calibri" w:cs="Calibri"/>
+                <w:color w:val="000000"/>
+                <w:lang w:eastAsia="en-GB"/>
+              </w:rPr>
+              <w:t>In complex indirect effect pathways, when a trait is reduced (in prevalence as a step in a pathway) the next steps are negated in valence</w:t>
+            </w:r>
+          </w:p>
+        </w:tc>
+      </w:tr>
+      <w:tr>
+        <w:trPr>
+          <w:trHeight w:val="570"/>
+        </w:trPr>
+        <w:tc>
+          <w:tcPr>
+            <w:tcW w:w="851" w:type="dxa"/>
+            <w:vMerge/>
+            <w:tcBorders>
+              <w:top w:val="nil"/>
+              <w:left w:val="nil"/>
+              <w:bottom w:val="single" w:sz="4" w:space="0" w:color="auto"/>
+              <w:right w:val="nil"/>
+            </w:tcBorders>
+            <w:vAlign w:val="center"/>
+            <w:hideMark/>
+          </w:tcPr>
+          <w:p>
+            <w:pPr>
+              <w:spacing w:after="0" w:line="240" w:lineRule="auto"/>
+              <w:rPr>
+                <w:rFonts w:ascii="Calibri" w:eastAsia="Times New Roman" w:hAnsi="Calibri" w:cs="Calibri"/>
+                <w:color w:val="000000"/>
+                <w:lang w:eastAsia="en-GB"/>
+              </w:rPr>
+            </w:pPr>
+          </w:p>
+        </w:tc>
+        <w:tc>
+          <w:tcPr>
+            <w:tcW w:w="9369" w:type="dxa"/>
+            <w:tcBorders>
+              <w:top w:val="nil"/>
+              <w:left w:val="nil"/>
+              <w:bottom w:val="single" w:sz="4" w:space="0" w:color="auto"/>
+              <w:right w:val="nil"/>
+            </w:tcBorders>
+            <w:shd w:val="clear" w:color="auto" w:fill="auto"/>
+            <w:hideMark/>
+          </w:tcPr>
+          <w:p>
+            <w:pPr>
+              <w:spacing w:after="0" w:line="240" w:lineRule="auto"/>
+              <w:rPr>
+                <w:rFonts w:ascii="Calibri" w:eastAsia="Times New Roman" w:hAnsi="Calibri" w:cs="Calibri"/>
+                <w:color w:val="000000"/>
+                <w:lang w:eastAsia="en-GB"/>
+              </w:rPr>
+            </w:pPr>
+            <w:r>
+              <w:rPr>
+                <w:rFonts w:ascii="Calibri" w:eastAsia="Times New Roman" w:hAnsi="Calibri" w:cs="Calibri"/>
+                <w:color w:val="000000"/>
+                <w:lang w:eastAsia="en-GB"/>
+              </w:rPr>
+              <w:t>Combining multiple interventions makes it more difficult to predict and control side-effects</w:t>
+            </w:r>
+          </w:p>
+        </w:tc>
+      </w:tr>
+    </w:tbl>
     <w:p/>
     <w:sectPr>
       <w:pgSz w:w="11906" w:h="16838"/>

</xml_diff>